<commit_message>
Documentacion actual version 1
Documento actualizado con los datos requeridos
</commit_message>
<xml_diff>
--- a/Documentacion de sistema de pqr.docx
+++ b/Documentacion de sistema de pqr.docx
@@ -3075,6 +3075,34 @@
     </w:p>
     <w:p>
       <w:pPr>
+        <w:spacing w:before="100" w:beforeAutospacing="1" w:after="100" w:afterAutospacing="1" w:line="240" w:lineRule="auto"/>
+        <w:ind w:right="0"/>
+        <w:rPr>
+          <w:rFonts w:ascii="Times New Roman" w:eastAsia="Times New Roman" w:hAnsi="Times New Roman" w:cs="Times New Roman"/>
+          <w:kern w:val="0"/>
+          <w:sz w:val="24"/>
+          <w:szCs w:val="24"/>
+          <w:lang w:eastAsia="es-CO"/>
+          <w14:ligatures w14:val="none"/>
+        </w:rPr>
+      </w:pPr>
+    </w:p>
+    <w:p>
+      <w:pPr>
+        <w:spacing w:before="100" w:beforeAutospacing="1" w:after="100" w:afterAutospacing="1" w:line="240" w:lineRule="auto"/>
+        <w:ind w:right="0"/>
+        <w:rPr>
+          <w:rFonts w:ascii="Times New Roman" w:eastAsia="Times New Roman" w:hAnsi="Times New Roman" w:cs="Times New Roman"/>
+          <w:kern w:val="0"/>
+          <w:sz w:val="24"/>
+          <w:szCs w:val="24"/>
+          <w:lang w:eastAsia="es-CO"/>
+          <w14:ligatures w14:val="none"/>
+        </w:rPr>
+      </w:pPr>
+    </w:p>
+    <w:p>
+      <w:pPr>
         <w:ind w:firstLine="0"/>
       </w:pPr>
     </w:p>
@@ -3082,65 +3110,465 @@
       <w:pPr>
         <w:spacing w:before="100" w:beforeAutospacing="1" w:after="100" w:afterAutospacing="1" w:line="240" w:lineRule="auto"/>
         <w:ind w:right="0" w:firstLine="0"/>
-        <w:outlineLvl w:val="2"/>
-        <w:rPr>
-          <w:rFonts w:ascii="Times New Roman" w:eastAsia="Times New Roman" w:hAnsi="Times New Roman" w:cs="Times New Roman"/>
-          <w:b/>
-          <w:bCs/>
-          <w:kern w:val="0"/>
-          <w:sz w:val="27"/>
-          <w:szCs w:val="27"/>
-          <w:lang w:eastAsia="es-CO"/>
-          <w14:ligatures w14:val="none"/>
-        </w:rPr>
-      </w:pPr>
-      <w:r>
-        <w:rPr>
-          <w:rFonts w:ascii="Times New Roman" w:eastAsia="Times New Roman" w:hAnsi="Times New Roman" w:cs="Times New Roman"/>
-          <w:b/>
-          <w:bCs/>
-          <w:kern w:val="0"/>
-          <w:sz w:val="27"/>
-          <w:szCs w:val="27"/>
-          <w:lang w:eastAsia="es-CO"/>
-          <w14:ligatures w14:val="none"/>
-        </w:rPr>
-        <w:t>4.9 Página no encontrada</w:t>
-      </w:r>
-    </w:p>
-    <w:p>
-      <w:pPr>
-        <w:spacing w:before="100" w:beforeAutospacing="1" w:after="100" w:afterAutospacing="1" w:line="240" w:lineRule="auto"/>
-        <w:ind w:right="0" w:firstLine="0"/>
-        <w:outlineLvl w:val="2"/>
-        <w:rPr>
-          <w:rFonts w:ascii="Times New Roman" w:eastAsia="Times New Roman" w:hAnsi="Times New Roman" w:cs="Times New Roman"/>
-          <w:b/>
-          <w:bCs/>
-          <w:kern w:val="0"/>
-          <w:sz w:val="27"/>
-          <w:szCs w:val="27"/>
-          <w:lang w:eastAsia="es-CO"/>
-          <w14:ligatures w14:val="none"/>
-        </w:rPr>
-      </w:pPr>
-      <w:r>
-        <w:rPr>
-          <w:rFonts w:ascii="Times New Roman" w:eastAsia="Times New Roman" w:hAnsi="Times New Roman" w:cs="Times New Roman"/>
-          <w:b/>
-          <w:bCs/>
-          <w:kern w:val="0"/>
-          <w:sz w:val="27"/>
-          <w:szCs w:val="27"/>
+        <w:rPr>
+          <w:rFonts w:ascii="Times New Roman" w:eastAsia="Times New Roman" w:hAnsi="Times New Roman" w:cs="Times New Roman"/>
+          <w:kern w:val="0"/>
+          <w:sz w:val="24"/>
+          <w:szCs w:val="24"/>
+          <w:lang w:eastAsia="es-CO"/>
+          <w14:ligatures w14:val="none"/>
+        </w:rPr>
+      </w:pPr>
+      <w:r>
+        <w:rPr>
+          <w:rFonts w:ascii="Times New Roman" w:eastAsia="Times New Roman" w:hAnsi="Times New Roman" w:cs="Times New Roman"/>
+          <w:kern w:val="0"/>
+          <w:sz w:val="24"/>
+          <w:szCs w:val="24"/>
+          <w:lang w:eastAsia="es-CO"/>
+          <w14:ligatures w14:val="none"/>
+        </w:rPr>
+        <w:lastRenderedPageBreak/>
+        <w:br/>
+        <w:t>Muestra un mensaje informativo y permite regresar al panel principal.</w:t>
+      </w:r>
+    </w:p>
+    <w:p>
+      <w:pPr>
+        <w:spacing w:before="100" w:beforeAutospacing="1" w:after="100" w:afterAutospacing="1" w:line="240" w:lineRule="auto"/>
+        <w:ind w:right="0" w:firstLine="0"/>
+        <w:rPr>
+          <w:rFonts w:ascii="Times New Roman" w:eastAsia="Times New Roman" w:hAnsi="Times New Roman" w:cs="Times New Roman"/>
+          <w:kern w:val="0"/>
+          <w:sz w:val="24"/>
+          <w:szCs w:val="24"/>
+          <w:lang w:eastAsia="es-CO"/>
+          <w14:ligatures w14:val="none"/>
+        </w:rPr>
+      </w:pPr>
+    </w:p>
+    <w:p>
+      <w:pPr>
+        <w:spacing w:before="100" w:beforeAutospacing="1" w:after="100" w:afterAutospacing="1" w:line="240" w:lineRule="auto"/>
+        <w:ind w:right="0" w:firstLine="0"/>
+        <w:rPr>
+          <w:rFonts w:ascii="Times New Roman" w:eastAsia="Times New Roman" w:hAnsi="Times New Roman" w:cs="Times New Roman"/>
+          <w:b/>
+          <w:bCs/>
+          <w:kern w:val="0"/>
+          <w:sz w:val="24"/>
+          <w:szCs w:val="24"/>
+          <w:lang w:eastAsia="es-CO"/>
+          <w14:ligatures w14:val="none"/>
+        </w:rPr>
+      </w:pPr>
+      <w:r>
+        <w:rPr>
+          <w:rFonts w:ascii="Times New Roman" w:eastAsia="Times New Roman" w:hAnsi="Times New Roman" w:cs="Times New Roman"/>
+          <w:b/>
+          <w:bCs/>
+          <w:kern w:val="0"/>
+          <w:sz w:val="24"/>
+          <w:szCs w:val="24"/>
+          <w:lang w:eastAsia="es-CO"/>
+          <w14:ligatures w14:val="none"/>
+        </w:rPr>
+        <w:t>4.</w:t>
+      </w:r>
+      <w:r>
+        <w:rPr>
+          <w:rFonts w:ascii="Times New Roman" w:eastAsia="Times New Roman" w:hAnsi="Times New Roman" w:cs="Times New Roman"/>
+          <w:b/>
+          <w:bCs/>
+          <w:kern w:val="0"/>
+          <w:sz w:val="24"/>
+          <w:szCs w:val="24"/>
+          <w:lang w:eastAsia="es-CO"/>
+          <w14:ligatures w14:val="none"/>
+        </w:rPr>
+        <w:t>9</w:t>
+      </w:r>
+      <w:r>
+        <w:rPr>
+          <w:rFonts w:ascii="Times New Roman" w:eastAsia="Times New Roman" w:hAnsi="Times New Roman" w:cs="Times New Roman"/>
+          <w:b/>
+          <w:bCs/>
+          <w:kern w:val="0"/>
+          <w:sz w:val="24"/>
+          <w:szCs w:val="24"/>
+          <w:lang w:eastAsia="es-CO"/>
+          <w14:ligatures w14:val="none"/>
+        </w:rPr>
+        <w:t xml:space="preserve"> Reasignación de caso</w:t>
+      </w:r>
+    </w:p>
+    <w:p>
+      <w:pPr>
+        <w:spacing w:before="100" w:beforeAutospacing="1" w:after="100" w:afterAutospacing="1" w:line="240" w:lineRule="auto"/>
+        <w:ind w:right="0" w:firstLine="0"/>
+        <w:rPr>
+          <w:rFonts w:ascii="Times New Roman" w:eastAsia="Times New Roman" w:hAnsi="Times New Roman" w:cs="Times New Roman"/>
+          <w:b/>
+          <w:bCs/>
+          <w:kern w:val="0"/>
+          <w:sz w:val="24"/>
+          <w:szCs w:val="24"/>
+          <w:lang w:eastAsia="es-CO"/>
+          <w14:ligatures w14:val="none"/>
+        </w:rPr>
+      </w:pPr>
+      <w:r>
+        <w:rPr>
+          <w:rFonts w:ascii="Times New Roman" w:eastAsia="Times New Roman" w:hAnsi="Times New Roman" w:cs="Times New Roman"/>
+          <w:b/>
+          <w:bCs/>
+          <w:kern w:val="0"/>
+          <w:sz w:val="24"/>
+          <w:szCs w:val="24"/>
+          <w:lang w:eastAsia="es-CO"/>
+          <w14:ligatures w14:val="none"/>
+        </w:rPr>
+        <w:t>Propósito</w:t>
+      </w:r>
+    </w:p>
+    <w:p>
+      <w:pPr>
+        <w:spacing w:before="100" w:beforeAutospacing="1" w:after="100" w:afterAutospacing="1" w:line="240" w:lineRule="auto"/>
+        <w:ind w:right="0" w:firstLine="0"/>
+        <w:rPr>
+          <w:rFonts w:ascii="Times New Roman" w:eastAsia="Times New Roman" w:hAnsi="Times New Roman" w:cs="Times New Roman"/>
+          <w:kern w:val="0"/>
+          <w:sz w:val="24"/>
+          <w:szCs w:val="24"/>
+          <w:lang w:eastAsia="es-CO"/>
+          <w14:ligatures w14:val="none"/>
+        </w:rPr>
+      </w:pPr>
+      <w:r>
+        <w:rPr>
+          <w:rFonts w:ascii="Times New Roman" w:eastAsia="Times New Roman" w:hAnsi="Times New Roman" w:cs="Times New Roman"/>
+          <w:kern w:val="0"/>
+          <w:sz w:val="24"/>
+          <w:szCs w:val="24"/>
+          <w:lang w:eastAsia="es-CO"/>
+          <w14:ligatures w14:val="none"/>
+        </w:rPr>
+        <w:t>Permitir la transferencia controlada de un caso PQR a otro responsable cuando se requiere cambio de atención, especialización o escalamiento.</w:t>
+      </w:r>
+    </w:p>
+    <w:p>
+      <w:pPr>
+        <w:spacing w:before="100" w:beforeAutospacing="1" w:after="100" w:afterAutospacing="1" w:line="240" w:lineRule="auto"/>
+        <w:ind w:right="0" w:firstLine="0"/>
+        <w:rPr>
+          <w:rFonts w:ascii="Times New Roman" w:eastAsia="Times New Roman" w:hAnsi="Times New Roman" w:cs="Times New Roman"/>
+          <w:b/>
+          <w:bCs/>
+          <w:kern w:val="0"/>
+          <w:sz w:val="24"/>
+          <w:szCs w:val="24"/>
+          <w:lang w:eastAsia="es-CO"/>
+          <w14:ligatures w14:val="none"/>
+        </w:rPr>
+      </w:pPr>
+      <w:r>
+        <w:rPr>
+          <w:rFonts w:ascii="Times New Roman" w:eastAsia="Times New Roman" w:hAnsi="Times New Roman" w:cs="Times New Roman"/>
+          <w:b/>
+          <w:bCs/>
+          <w:kern w:val="0"/>
+          <w:sz w:val="24"/>
+          <w:szCs w:val="24"/>
+          <w:lang w:eastAsia="es-CO"/>
+          <w14:ligatures w14:val="none"/>
+        </w:rPr>
+        <w:t>Descripción</w:t>
+      </w:r>
+    </w:p>
+    <w:p>
+      <w:pPr>
+        <w:spacing w:before="100" w:beforeAutospacing="1" w:after="100" w:afterAutospacing="1" w:line="240" w:lineRule="auto"/>
+        <w:ind w:right="0" w:firstLine="0"/>
+        <w:rPr>
+          <w:rFonts w:ascii="Times New Roman" w:eastAsia="Times New Roman" w:hAnsi="Times New Roman" w:cs="Times New Roman"/>
+          <w:kern w:val="0"/>
+          <w:sz w:val="24"/>
+          <w:szCs w:val="24"/>
+          <w:lang w:eastAsia="es-CO"/>
+          <w14:ligatures w14:val="none"/>
+        </w:rPr>
+      </w:pPr>
+      <w:r>
+        <w:rPr>
+          <w:rFonts w:ascii="Times New Roman" w:eastAsia="Times New Roman" w:hAnsi="Times New Roman" w:cs="Times New Roman"/>
+          <w:kern w:val="0"/>
+          <w:sz w:val="24"/>
+          <w:szCs w:val="24"/>
+          <w:lang w:eastAsia="es-CO"/>
+          <w14:ligatures w14:val="none"/>
+        </w:rPr>
+        <w:t>Desde el detalle del caso, el usuario autorizado puede reasignar el caso a otro responsable dentro del sistema.</w:t>
+      </w:r>
+      <w:r>
+        <w:rPr>
+          <w:rFonts w:ascii="Times New Roman" w:eastAsia="Times New Roman" w:hAnsi="Times New Roman" w:cs="Times New Roman"/>
+          <w:kern w:val="0"/>
+          <w:sz w:val="24"/>
+          <w:szCs w:val="24"/>
+          <w:lang w:eastAsia="es-CO"/>
+          <w14:ligatures w14:val="none"/>
+        </w:rPr>
+        <w:br/>
+        <w:t>Al realizar la reasignación:</w:t>
+      </w:r>
+    </w:p>
+    <w:p>
+      <w:pPr>
+        <w:numPr>
+          <w:ilvl w:val="0"/>
+          <w:numId w:val="10"/>
+        </w:numPr>
+        <w:spacing w:before="100" w:beforeAutospacing="1" w:after="100" w:afterAutospacing="1" w:line="240" w:lineRule="auto"/>
+        <w:ind w:right="0"/>
+        <w:rPr>
+          <w:rFonts w:ascii="Times New Roman" w:eastAsia="Times New Roman" w:hAnsi="Times New Roman" w:cs="Times New Roman"/>
+          <w:kern w:val="0"/>
+          <w:sz w:val="24"/>
+          <w:szCs w:val="24"/>
+          <w:lang w:eastAsia="es-CO"/>
+          <w14:ligatures w14:val="none"/>
+        </w:rPr>
+      </w:pPr>
+      <w:r>
+        <w:rPr>
+          <w:rFonts w:ascii="Times New Roman" w:eastAsia="Times New Roman" w:hAnsi="Times New Roman" w:cs="Times New Roman"/>
+          <w:kern w:val="0"/>
+          <w:sz w:val="24"/>
+          <w:szCs w:val="24"/>
+          <w:lang w:eastAsia="es-CO"/>
+          <w14:ligatures w14:val="none"/>
+        </w:rPr>
+        <w:t>Se actualiza automáticamente el responsable del caso.</w:t>
+      </w:r>
+    </w:p>
+    <w:p>
+      <w:pPr>
+        <w:numPr>
+          <w:ilvl w:val="0"/>
+          <w:numId w:val="10"/>
+        </w:numPr>
+        <w:spacing w:before="100" w:beforeAutospacing="1" w:after="100" w:afterAutospacing="1" w:line="240" w:lineRule="auto"/>
+        <w:ind w:right="0"/>
+        <w:rPr>
+          <w:rFonts w:ascii="Times New Roman" w:eastAsia="Times New Roman" w:hAnsi="Times New Roman" w:cs="Times New Roman"/>
+          <w:kern w:val="0"/>
+          <w:sz w:val="24"/>
+          <w:szCs w:val="24"/>
+          <w:lang w:eastAsia="es-CO"/>
+          <w14:ligatures w14:val="none"/>
+        </w:rPr>
+      </w:pPr>
+      <w:r>
+        <w:rPr>
+          <w:rFonts w:ascii="Times New Roman" w:eastAsia="Times New Roman" w:hAnsi="Times New Roman" w:cs="Times New Roman"/>
+          <w:kern w:val="0"/>
+          <w:sz w:val="24"/>
+          <w:szCs w:val="24"/>
+          <w:lang w:eastAsia="es-CO"/>
+          <w14:ligatures w14:val="none"/>
+        </w:rPr>
+        <w:t>El sistema reinicia el conteo de tiempo de atención.</w:t>
+      </w:r>
+    </w:p>
+    <w:p>
+      <w:pPr>
+        <w:numPr>
+          <w:ilvl w:val="0"/>
+          <w:numId w:val="10"/>
+        </w:numPr>
+        <w:spacing w:before="100" w:beforeAutospacing="1" w:after="100" w:afterAutospacing="1" w:line="240" w:lineRule="auto"/>
+        <w:ind w:right="0"/>
+        <w:rPr>
+          <w:rFonts w:ascii="Times New Roman" w:eastAsia="Times New Roman" w:hAnsi="Times New Roman" w:cs="Times New Roman"/>
+          <w:kern w:val="0"/>
+          <w:sz w:val="24"/>
+          <w:szCs w:val="24"/>
+          <w:lang w:eastAsia="es-CO"/>
+          <w14:ligatures w14:val="none"/>
+        </w:rPr>
+      </w:pPr>
+      <w:r>
+        <w:rPr>
+          <w:rFonts w:ascii="Times New Roman" w:eastAsia="Times New Roman" w:hAnsi="Times New Roman" w:cs="Times New Roman"/>
+          <w:kern w:val="0"/>
+          <w:sz w:val="24"/>
+          <w:szCs w:val="24"/>
+          <w:lang w:eastAsia="es-CO"/>
+          <w14:ligatures w14:val="none"/>
+        </w:rPr>
+        <w:t xml:space="preserve">El indicador de tiempo cambia a </w:t>
+      </w:r>
+      <w:r>
+        <w:rPr>
+          <w:rFonts w:ascii="Times New Roman" w:eastAsia="Times New Roman" w:hAnsi="Times New Roman" w:cs="Times New Roman"/>
+          <w:b/>
+          <w:bCs/>
+          <w:kern w:val="0"/>
+          <w:sz w:val="24"/>
+          <w:szCs w:val="24"/>
+          <w:lang w:eastAsia="es-CO"/>
+          <w14:ligatures w14:val="none"/>
+        </w:rPr>
+        <w:t>color azul agua marina</w:t>
+      </w:r>
+      <w:r>
+        <w:rPr>
+          <w:rFonts w:ascii="Times New Roman" w:eastAsia="Times New Roman" w:hAnsi="Times New Roman" w:cs="Times New Roman"/>
+          <w:kern w:val="0"/>
+          <w:sz w:val="24"/>
+          <w:szCs w:val="24"/>
+          <w:lang w:eastAsia="es-CO"/>
+          <w14:ligatures w14:val="none"/>
+        </w:rPr>
+        <w:t>, indicando que el caso acaba de ser recibido por un nuevo responsable.</w:t>
+      </w:r>
+    </w:p>
+    <w:p>
+      <w:pPr>
+        <w:numPr>
+          <w:ilvl w:val="0"/>
+          <w:numId w:val="10"/>
+        </w:numPr>
+        <w:spacing w:before="100" w:beforeAutospacing="1" w:after="100" w:afterAutospacing="1" w:line="240" w:lineRule="auto"/>
+        <w:ind w:right="0"/>
+        <w:rPr>
+          <w:rFonts w:ascii="Times New Roman" w:eastAsia="Times New Roman" w:hAnsi="Times New Roman" w:cs="Times New Roman"/>
+          <w:kern w:val="0"/>
+          <w:sz w:val="24"/>
+          <w:szCs w:val="24"/>
+          <w:lang w:eastAsia="es-CO"/>
+          <w14:ligatures w14:val="none"/>
+        </w:rPr>
+      </w:pPr>
+      <w:r>
+        <w:rPr>
+          <w:rFonts w:ascii="Times New Roman" w:eastAsia="Times New Roman" w:hAnsi="Times New Roman" w:cs="Times New Roman"/>
+          <w:kern w:val="0"/>
+          <w:sz w:val="24"/>
+          <w:szCs w:val="24"/>
+          <w:lang w:eastAsia="es-CO"/>
+          <w14:ligatures w14:val="none"/>
+        </w:rPr>
+        <w:t>Se registra la acción en el historial del caso, incluyendo el usuario que realizó la reasignación, la fecha y el motivo.</w:t>
+      </w:r>
+    </w:p>
+    <w:p>
+      <w:pPr>
+        <w:spacing w:before="100" w:beforeAutospacing="1" w:after="100" w:afterAutospacing="1" w:line="240" w:lineRule="auto"/>
+        <w:ind w:right="0" w:firstLine="0"/>
+        <w:rPr>
+          <w:rFonts w:ascii="Times New Roman" w:eastAsia="Times New Roman" w:hAnsi="Times New Roman" w:cs="Times New Roman"/>
+          <w:kern w:val="0"/>
+          <w:sz w:val="24"/>
+          <w:szCs w:val="24"/>
+          <w:lang w:eastAsia="es-CO"/>
+          <w14:ligatures w14:val="none"/>
+        </w:rPr>
+      </w:pPr>
+      <w:r>
+        <w:rPr>
+          <w:rFonts w:ascii="Times New Roman" w:eastAsia="Times New Roman" w:hAnsi="Times New Roman" w:cs="Times New Roman"/>
+          <w:kern w:val="0"/>
+          <w:sz w:val="24"/>
+          <w:szCs w:val="24"/>
+          <w:lang w:eastAsia="es-CO"/>
+          <w14:ligatures w14:val="none"/>
+        </w:rPr>
+        <w:t>Opcionalmente, el usuario puede incluir una observación que brinde contexto al nuevo responsable.</w:t>
+      </w:r>
+    </w:p>
+    <w:p>
+      <w:pPr>
+        <w:spacing w:before="100" w:beforeAutospacing="1" w:after="100" w:afterAutospacing="1" w:line="240" w:lineRule="auto"/>
+        <w:ind w:right="0" w:firstLine="0"/>
+        <w:rPr>
+          <w:rFonts w:ascii="Times New Roman" w:eastAsia="Times New Roman" w:hAnsi="Times New Roman" w:cs="Times New Roman"/>
+          <w:b/>
+          <w:bCs/>
+          <w:kern w:val="0"/>
+          <w:sz w:val="24"/>
+          <w:szCs w:val="24"/>
+          <w:lang w:eastAsia="es-CO"/>
+          <w14:ligatures w14:val="none"/>
+        </w:rPr>
+      </w:pPr>
+      <w:r>
+        <w:rPr>
+          <w:rFonts w:ascii="Times New Roman" w:eastAsia="Times New Roman" w:hAnsi="Times New Roman" w:cs="Times New Roman"/>
+          <w:b/>
+          <w:bCs/>
+          <w:kern w:val="0"/>
+          <w:sz w:val="24"/>
+          <w:szCs w:val="24"/>
+          <w:lang w:eastAsia="es-CO"/>
+          <w14:ligatures w14:val="none"/>
+        </w:rPr>
+        <w:t>Uso</w:t>
+      </w:r>
+    </w:p>
+    <w:p>
+      <w:pPr>
+        <w:spacing w:before="100" w:beforeAutospacing="1" w:after="100" w:afterAutospacing="1" w:line="240" w:lineRule="auto"/>
+        <w:ind w:right="0" w:firstLine="0"/>
+        <w:rPr>
+          <w:rFonts w:ascii="Times New Roman" w:eastAsia="Times New Roman" w:hAnsi="Times New Roman" w:cs="Times New Roman"/>
+          <w:kern w:val="0"/>
+          <w:sz w:val="24"/>
+          <w:szCs w:val="24"/>
+          <w:lang w:eastAsia="es-CO"/>
+          <w14:ligatures w14:val="none"/>
+        </w:rPr>
+      </w:pPr>
+      <w:r>
+        <w:rPr>
+          <w:rFonts w:ascii="Times New Roman" w:eastAsia="Times New Roman" w:hAnsi="Times New Roman" w:cs="Times New Roman"/>
+          <w:kern w:val="0"/>
+          <w:sz w:val="24"/>
+          <w:szCs w:val="24"/>
+          <w:lang w:eastAsia="es-CO"/>
+          <w14:ligatures w14:val="none"/>
+        </w:rPr>
+        <w:t>Esta vista se utiliza cuando un caso debe ser transferido a otra persona o área, garantizando la continuidad del proceso, la trazabilidad y el control de tiempos.</w:t>
+      </w:r>
+    </w:p>
+    <w:p>
+      <w:pPr>
+        <w:spacing w:before="100" w:beforeAutospacing="1" w:after="100" w:afterAutospacing="1" w:line="240" w:lineRule="auto"/>
+        <w:ind w:right="0" w:firstLine="0"/>
+        <w:rPr>
+          <w:rFonts w:ascii="Times New Roman" w:eastAsia="Times New Roman" w:hAnsi="Times New Roman" w:cs="Times New Roman"/>
+          <w:kern w:val="0"/>
+          <w:sz w:val="24"/>
+          <w:szCs w:val="24"/>
+          <w:lang w:eastAsia="es-CO"/>
+          <w14:ligatures w14:val="none"/>
+        </w:rPr>
+      </w:pPr>
+      <w:r>
+        <w:rPr>
+          <w:rFonts w:ascii="Times New Roman" w:eastAsia="Times New Roman" w:hAnsi="Times New Roman" w:cs="Times New Roman"/>
+          <w:kern w:val="0"/>
+          <w:sz w:val="24"/>
+          <w:szCs w:val="24"/>
           <w:lang w:eastAsia="es-CO"/>
           <w14:ligatures w14:val="none"/>
         </w:rPr>
         <w:lastRenderedPageBreak/>
         <w:drawing>
-          <wp:inline distT="0" distB="0" distL="0" distR="0" wp14:anchorId="49BCF4E4" wp14:editId="2186F565">
-            <wp:extent cx="5612130" cy="2662555"/>
-            <wp:effectExtent l="0" t="0" r="7620" b="4445"/>
-            <wp:docPr id="9" name="Imagen 9"/>
+          <wp:inline distT="0" distB="0" distL="0" distR="0" wp14:anchorId="38DEA7AC" wp14:editId="66A4745C">
+            <wp:extent cx="5612130" cy="2647950"/>
+            <wp:effectExtent l="0" t="0" r="7620" b="0"/>
+            <wp:docPr id="10" name="Imagen 10"/>
             <wp:cNvGraphicFramePr>
               <a:graphicFrameLocks xmlns:a="http://schemas.openxmlformats.org/drawingml/2006/main" noChangeAspect="1"/>
             </wp:cNvGraphicFramePr>
@@ -3160,6 +3588,1639 @@
                   <pic:spPr>
                     <a:xfrm>
                       <a:off x="0" y="0"/>
+                      <a:ext cx="5612130" cy="2647950"/>
+                    </a:xfrm>
+                    <a:prstGeom prst="rect">
+                      <a:avLst/>
+                    </a:prstGeom>
+                  </pic:spPr>
+                </pic:pic>
+              </a:graphicData>
+            </a:graphic>
+          </wp:inline>
+        </w:drawing>
+      </w:r>
+    </w:p>
+    <w:p>
+      <w:pPr>
+        <w:spacing w:before="100" w:beforeAutospacing="1" w:after="100" w:afterAutospacing="1" w:line="240" w:lineRule="auto"/>
+        <w:ind w:right="0" w:firstLine="0"/>
+        <w:rPr>
+          <w:rFonts w:ascii="Times New Roman" w:eastAsia="Times New Roman" w:hAnsi="Times New Roman" w:cs="Times New Roman"/>
+          <w:b/>
+          <w:bCs/>
+          <w:kern w:val="0"/>
+          <w:sz w:val="24"/>
+          <w:szCs w:val="24"/>
+          <w:lang w:eastAsia="es-CO"/>
+          <w14:ligatures w14:val="none"/>
+        </w:rPr>
+      </w:pPr>
+      <w:r>
+        <w:rPr>
+          <w:rFonts w:ascii="Times New Roman" w:eastAsia="Times New Roman" w:hAnsi="Times New Roman" w:cs="Times New Roman"/>
+          <w:b/>
+          <w:bCs/>
+          <w:kern w:val="0"/>
+          <w:sz w:val="24"/>
+          <w:szCs w:val="24"/>
+          <w:lang w:eastAsia="es-CO"/>
+          <w14:ligatures w14:val="none"/>
+        </w:rPr>
+        <w:t>4.1</w:t>
+      </w:r>
+      <w:r>
+        <w:rPr>
+          <w:rFonts w:ascii="Times New Roman" w:eastAsia="Times New Roman" w:hAnsi="Times New Roman" w:cs="Times New Roman"/>
+          <w:b/>
+          <w:bCs/>
+          <w:kern w:val="0"/>
+          <w:sz w:val="24"/>
+          <w:szCs w:val="24"/>
+          <w:lang w:eastAsia="es-CO"/>
+          <w14:ligatures w14:val="none"/>
+        </w:rPr>
+        <w:t>0</w:t>
+      </w:r>
+      <w:r>
+        <w:rPr>
+          <w:rFonts w:ascii="Times New Roman" w:eastAsia="Times New Roman" w:hAnsi="Times New Roman" w:cs="Times New Roman"/>
+          <w:b/>
+          <w:bCs/>
+          <w:kern w:val="0"/>
+          <w:sz w:val="24"/>
+          <w:szCs w:val="24"/>
+          <w:lang w:eastAsia="es-CO"/>
+          <w14:ligatures w14:val="none"/>
+        </w:rPr>
+        <w:t xml:space="preserve"> Generación de respuesta y documento PDF</w:t>
+      </w:r>
+    </w:p>
+    <w:p>
+      <w:pPr>
+        <w:spacing w:before="100" w:beforeAutospacing="1" w:after="100" w:afterAutospacing="1" w:line="240" w:lineRule="auto"/>
+        <w:ind w:right="0" w:firstLine="0"/>
+        <w:rPr>
+          <w:rFonts w:ascii="Times New Roman" w:eastAsia="Times New Roman" w:hAnsi="Times New Roman" w:cs="Times New Roman"/>
+          <w:b/>
+          <w:bCs/>
+          <w:kern w:val="0"/>
+          <w:sz w:val="24"/>
+          <w:szCs w:val="24"/>
+          <w:lang w:eastAsia="es-CO"/>
+          <w14:ligatures w14:val="none"/>
+        </w:rPr>
+      </w:pPr>
+      <w:r>
+        <w:rPr>
+          <w:rFonts w:ascii="Times New Roman" w:eastAsia="Times New Roman" w:hAnsi="Times New Roman" w:cs="Times New Roman"/>
+          <w:b/>
+          <w:bCs/>
+          <w:kern w:val="0"/>
+          <w:sz w:val="24"/>
+          <w:szCs w:val="24"/>
+          <w:lang w:eastAsia="es-CO"/>
+          <w14:ligatures w14:val="none"/>
+        </w:rPr>
+        <w:t>Propósito</w:t>
+      </w:r>
+    </w:p>
+    <w:p>
+      <w:pPr>
+        <w:spacing w:before="100" w:beforeAutospacing="1" w:after="100" w:afterAutospacing="1" w:line="240" w:lineRule="auto"/>
+        <w:ind w:right="0" w:firstLine="0"/>
+        <w:rPr>
+          <w:rFonts w:ascii="Times New Roman" w:eastAsia="Times New Roman" w:hAnsi="Times New Roman" w:cs="Times New Roman"/>
+          <w:kern w:val="0"/>
+          <w:sz w:val="24"/>
+          <w:szCs w:val="24"/>
+          <w:lang w:eastAsia="es-CO"/>
+          <w14:ligatures w14:val="none"/>
+        </w:rPr>
+      </w:pPr>
+      <w:r>
+        <w:rPr>
+          <w:rFonts w:ascii="Times New Roman" w:eastAsia="Times New Roman" w:hAnsi="Times New Roman" w:cs="Times New Roman"/>
+          <w:kern w:val="0"/>
+          <w:sz w:val="24"/>
+          <w:szCs w:val="24"/>
+          <w:lang w:eastAsia="es-CO"/>
+          <w14:ligatures w14:val="none"/>
+        </w:rPr>
+        <w:t>Generar una respuesta formal al caso PQR y producir un documento oficial en formato PDF como respaldo del proceso.</w:t>
+      </w:r>
+    </w:p>
+    <w:p>
+      <w:pPr>
+        <w:spacing w:before="100" w:beforeAutospacing="1" w:after="100" w:afterAutospacing="1" w:line="240" w:lineRule="auto"/>
+        <w:ind w:right="0" w:firstLine="0"/>
+        <w:rPr>
+          <w:rFonts w:ascii="Times New Roman" w:eastAsia="Times New Roman" w:hAnsi="Times New Roman" w:cs="Times New Roman"/>
+          <w:b/>
+          <w:bCs/>
+          <w:kern w:val="0"/>
+          <w:sz w:val="24"/>
+          <w:szCs w:val="24"/>
+          <w:lang w:eastAsia="es-CO"/>
+          <w14:ligatures w14:val="none"/>
+        </w:rPr>
+      </w:pPr>
+      <w:r>
+        <w:rPr>
+          <w:rFonts w:ascii="Times New Roman" w:eastAsia="Times New Roman" w:hAnsi="Times New Roman" w:cs="Times New Roman"/>
+          <w:b/>
+          <w:bCs/>
+          <w:kern w:val="0"/>
+          <w:sz w:val="24"/>
+          <w:szCs w:val="24"/>
+          <w:lang w:eastAsia="es-CO"/>
+          <w14:ligatures w14:val="none"/>
+        </w:rPr>
+        <w:t>Descripción</w:t>
+      </w:r>
+    </w:p>
+    <w:p>
+      <w:pPr>
+        <w:spacing w:before="100" w:beforeAutospacing="1" w:after="100" w:afterAutospacing="1" w:line="240" w:lineRule="auto"/>
+        <w:ind w:right="0" w:firstLine="0"/>
+        <w:rPr>
+          <w:rFonts w:ascii="Times New Roman" w:eastAsia="Times New Roman" w:hAnsi="Times New Roman" w:cs="Times New Roman"/>
+          <w:kern w:val="0"/>
+          <w:sz w:val="24"/>
+          <w:szCs w:val="24"/>
+          <w:lang w:eastAsia="es-CO"/>
+          <w14:ligatures w14:val="none"/>
+        </w:rPr>
+      </w:pPr>
+      <w:r>
+        <w:rPr>
+          <w:rFonts w:ascii="Times New Roman" w:eastAsia="Times New Roman" w:hAnsi="Times New Roman" w:cs="Times New Roman"/>
+          <w:kern w:val="0"/>
+          <w:sz w:val="24"/>
+          <w:szCs w:val="24"/>
+          <w:lang w:eastAsia="es-CO"/>
+          <w14:ligatures w14:val="none"/>
+        </w:rPr>
+        <w:t>El sistema permite al responsable redactar la respuesta del caso desde su vista de detalle.</w:t>
+      </w:r>
+      <w:r>
+        <w:rPr>
+          <w:rFonts w:ascii="Times New Roman" w:eastAsia="Times New Roman" w:hAnsi="Times New Roman" w:cs="Times New Roman"/>
+          <w:kern w:val="0"/>
+          <w:sz w:val="24"/>
+          <w:szCs w:val="24"/>
+          <w:lang w:eastAsia="es-CO"/>
+          <w14:ligatures w14:val="none"/>
+        </w:rPr>
+        <w:br/>
+        <w:t>Una vez finalizada la respuesta, el sistema genera automáticamente un documento PDF que incluye:</w:t>
+      </w:r>
+    </w:p>
+    <w:p>
+      <w:pPr>
+        <w:numPr>
+          <w:ilvl w:val="0"/>
+          <w:numId w:val="11"/>
+        </w:numPr>
+        <w:spacing w:before="100" w:beforeAutospacing="1" w:after="100" w:afterAutospacing="1" w:line="240" w:lineRule="auto"/>
+        <w:ind w:right="0"/>
+        <w:rPr>
+          <w:rFonts w:ascii="Times New Roman" w:eastAsia="Times New Roman" w:hAnsi="Times New Roman" w:cs="Times New Roman"/>
+          <w:kern w:val="0"/>
+          <w:sz w:val="24"/>
+          <w:szCs w:val="24"/>
+          <w:lang w:eastAsia="es-CO"/>
+          <w14:ligatures w14:val="none"/>
+        </w:rPr>
+      </w:pPr>
+      <w:r>
+        <w:rPr>
+          <w:rFonts w:ascii="Times New Roman" w:eastAsia="Times New Roman" w:hAnsi="Times New Roman" w:cs="Times New Roman"/>
+          <w:kern w:val="0"/>
+          <w:sz w:val="24"/>
+          <w:szCs w:val="24"/>
+          <w:lang w:eastAsia="es-CO"/>
+          <w14:ligatures w14:val="none"/>
+        </w:rPr>
+        <w:t>Información general del caso.</w:t>
+      </w:r>
+    </w:p>
+    <w:p>
+      <w:pPr>
+        <w:numPr>
+          <w:ilvl w:val="0"/>
+          <w:numId w:val="11"/>
+        </w:numPr>
+        <w:spacing w:before="100" w:beforeAutospacing="1" w:after="100" w:afterAutospacing="1" w:line="240" w:lineRule="auto"/>
+        <w:ind w:right="0"/>
+        <w:rPr>
+          <w:rFonts w:ascii="Times New Roman" w:eastAsia="Times New Roman" w:hAnsi="Times New Roman" w:cs="Times New Roman"/>
+          <w:kern w:val="0"/>
+          <w:sz w:val="24"/>
+          <w:szCs w:val="24"/>
+          <w:lang w:eastAsia="es-CO"/>
+          <w14:ligatures w14:val="none"/>
+        </w:rPr>
+      </w:pPr>
+      <w:r>
+        <w:rPr>
+          <w:rFonts w:ascii="Times New Roman" w:eastAsia="Times New Roman" w:hAnsi="Times New Roman" w:cs="Times New Roman"/>
+          <w:kern w:val="0"/>
+          <w:sz w:val="24"/>
+          <w:szCs w:val="24"/>
+          <w:lang w:eastAsia="es-CO"/>
+          <w14:ligatures w14:val="none"/>
+        </w:rPr>
+        <w:t>Datos del solicitante.</w:t>
+      </w:r>
+    </w:p>
+    <w:p>
+      <w:pPr>
+        <w:numPr>
+          <w:ilvl w:val="0"/>
+          <w:numId w:val="11"/>
+        </w:numPr>
+        <w:spacing w:before="100" w:beforeAutospacing="1" w:after="100" w:afterAutospacing="1" w:line="240" w:lineRule="auto"/>
+        <w:ind w:right="0"/>
+        <w:rPr>
+          <w:rFonts w:ascii="Times New Roman" w:eastAsia="Times New Roman" w:hAnsi="Times New Roman" w:cs="Times New Roman"/>
+          <w:kern w:val="0"/>
+          <w:sz w:val="24"/>
+          <w:szCs w:val="24"/>
+          <w:lang w:eastAsia="es-CO"/>
+          <w14:ligatures w14:val="none"/>
+        </w:rPr>
+      </w:pPr>
+      <w:r>
+        <w:rPr>
+          <w:rFonts w:ascii="Times New Roman" w:eastAsia="Times New Roman" w:hAnsi="Times New Roman" w:cs="Times New Roman"/>
+          <w:kern w:val="0"/>
+          <w:sz w:val="24"/>
+          <w:szCs w:val="24"/>
+          <w:lang w:eastAsia="es-CO"/>
+          <w14:ligatures w14:val="none"/>
+        </w:rPr>
+        <w:t>Respuesta oficial emitida por la organización.</w:t>
+      </w:r>
+    </w:p>
+    <w:p>
+      <w:pPr>
+        <w:numPr>
+          <w:ilvl w:val="0"/>
+          <w:numId w:val="11"/>
+        </w:numPr>
+        <w:spacing w:before="100" w:beforeAutospacing="1" w:after="100" w:afterAutospacing="1" w:line="240" w:lineRule="auto"/>
+        <w:ind w:right="0"/>
+        <w:rPr>
+          <w:rFonts w:ascii="Times New Roman" w:eastAsia="Times New Roman" w:hAnsi="Times New Roman" w:cs="Times New Roman"/>
+          <w:kern w:val="0"/>
+          <w:sz w:val="24"/>
+          <w:szCs w:val="24"/>
+          <w:lang w:eastAsia="es-CO"/>
+          <w14:ligatures w14:val="none"/>
+        </w:rPr>
+      </w:pPr>
+      <w:r>
+        <w:rPr>
+          <w:rFonts w:ascii="Times New Roman" w:eastAsia="Times New Roman" w:hAnsi="Times New Roman" w:cs="Times New Roman"/>
+          <w:kern w:val="0"/>
+          <w:sz w:val="24"/>
+          <w:szCs w:val="24"/>
+          <w:lang w:eastAsia="es-CO"/>
+          <w14:ligatures w14:val="none"/>
+        </w:rPr>
+        <w:t>Fecha de generación y responsable de la respuesta.</w:t>
+      </w:r>
+    </w:p>
+    <w:p>
+      <w:pPr>
+        <w:spacing w:before="100" w:beforeAutospacing="1" w:after="100" w:afterAutospacing="1" w:line="240" w:lineRule="auto"/>
+        <w:ind w:right="0" w:firstLine="0"/>
+        <w:rPr>
+          <w:rFonts w:ascii="Times New Roman" w:eastAsia="Times New Roman" w:hAnsi="Times New Roman" w:cs="Times New Roman"/>
+          <w:kern w:val="0"/>
+          <w:sz w:val="24"/>
+          <w:szCs w:val="24"/>
+          <w:lang w:eastAsia="es-CO"/>
+          <w14:ligatures w14:val="none"/>
+        </w:rPr>
+      </w:pPr>
+      <w:r>
+        <w:rPr>
+          <w:rFonts w:ascii="Times New Roman" w:eastAsia="Times New Roman" w:hAnsi="Times New Roman" w:cs="Times New Roman"/>
+          <w:kern w:val="0"/>
+          <w:sz w:val="24"/>
+          <w:szCs w:val="24"/>
+          <w:lang w:eastAsia="es-CO"/>
+          <w14:ligatures w14:val="none"/>
+        </w:rPr>
+        <w:t>El documento generado puede ser descargado y utilizado como soporte legal o administrativo.</w:t>
+      </w:r>
+    </w:p>
+    <w:p>
+      <w:pPr>
+        <w:spacing w:before="100" w:beforeAutospacing="1" w:after="100" w:afterAutospacing="1" w:line="240" w:lineRule="auto"/>
+        <w:ind w:right="0" w:firstLine="0"/>
+        <w:rPr>
+          <w:rFonts w:ascii="Times New Roman" w:eastAsia="Times New Roman" w:hAnsi="Times New Roman" w:cs="Times New Roman"/>
+          <w:b/>
+          <w:bCs/>
+          <w:kern w:val="0"/>
+          <w:sz w:val="24"/>
+          <w:szCs w:val="24"/>
+          <w:lang w:eastAsia="es-CO"/>
+          <w14:ligatures w14:val="none"/>
+        </w:rPr>
+      </w:pPr>
+      <w:r>
+        <w:rPr>
+          <w:rFonts w:ascii="Times New Roman" w:eastAsia="Times New Roman" w:hAnsi="Times New Roman" w:cs="Times New Roman"/>
+          <w:b/>
+          <w:bCs/>
+          <w:kern w:val="0"/>
+          <w:sz w:val="24"/>
+          <w:szCs w:val="24"/>
+          <w:lang w:eastAsia="es-CO"/>
+          <w14:ligatures w14:val="none"/>
+        </w:rPr>
+        <w:t>Uso</w:t>
+      </w:r>
+    </w:p>
+    <w:p>
+      <w:pPr>
+        <w:spacing w:before="100" w:beforeAutospacing="1" w:after="100" w:afterAutospacing="1" w:line="240" w:lineRule="auto"/>
+        <w:ind w:right="0" w:firstLine="0"/>
+        <w:rPr>
+          <w:rFonts w:ascii="Times New Roman" w:eastAsia="Times New Roman" w:hAnsi="Times New Roman" w:cs="Times New Roman"/>
+          <w:kern w:val="0"/>
+          <w:sz w:val="24"/>
+          <w:szCs w:val="24"/>
+          <w:lang w:eastAsia="es-CO"/>
+          <w14:ligatures w14:val="none"/>
+        </w:rPr>
+      </w:pPr>
+      <w:r>
+        <w:rPr>
+          <w:rFonts w:ascii="Times New Roman" w:eastAsia="Times New Roman" w:hAnsi="Times New Roman" w:cs="Times New Roman"/>
+          <w:kern w:val="0"/>
+          <w:sz w:val="24"/>
+          <w:szCs w:val="24"/>
+          <w:lang w:eastAsia="es-CO"/>
+          <w14:ligatures w14:val="none"/>
+        </w:rPr>
+        <w:t>Esta funcionalidad se emplea al momento de dar respuesta formal a un caso PQR, asegurando evidencia documentada y estandarizada del proceso de atención.</w:t>
+      </w:r>
+    </w:p>
+    <w:p>
+      <w:pPr>
+        <w:spacing w:before="100" w:beforeAutospacing="1" w:after="100" w:afterAutospacing="1" w:line="240" w:lineRule="auto"/>
+        <w:ind w:right="0" w:firstLine="0"/>
+        <w:rPr>
+          <w:rFonts w:ascii="Times New Roman" w:eastAsia="Times New Roman" w:hAnsi="Times New Roman" w:cs="Times New Roman"/>
+          <w:kern w:val="0"/>
+          <w:sz w:val="24"/>
+          <w:szCs w:val="24"/>
+          <w:lang w:eastAsia="es-CO"/>
+          <w14:ligatures w14:val="none"/>
+        </w:rPr>
+      </w:pPr>
+      <w:r>
+        <w:rPr>
+          <w:rFonts w:ascii="Times New Roman" w:eastAsia="Times New Roman" w:hAnsi="Times New Roman" w:cs="Times New Roman"/>
+          <w:kern w:val="0"/>
+          <w:sz w:val="24"/>
+          <w:szCs w:val="24"/>
+          <w:lang w:eastAsia="es-CO"/>
+          <w14:ligatures w14:val="none"/>
+        </w:rPr>
+        <w:lastRenderedPageBreak/>
+        <w:drawing>
+          <wp:inline distT="0" distB="0" distL="0" distR="0" wp14:anchorId="7979D867" wp14:editId="00D0315A">
+            <wp:extent cx="5612130" cy="2647950"/>
+            <wp:effectExtent l="0" t="0" r="7620" b="0"/>
+            <wp:docPr id="11" name="Imagen 11"/>
+            <wp:cNvGraphicFramePr>
+              <a:graphicFrameLocks xmlns:a="http://schemas.openxmlformats.org/drawingml/2006/main" noChangeAspect="1"/>
+            </wp:cNvGraphicFramePr>
+            <a:graphic xmlns:a="http://schemas.openxmlformats.org/drawingml/2006/main">
+              <a:graphicData uri="http://schemas.openxmlformats.org/drawingml/2006/picture">
+                <pic:pic xmlns:pic="http://schemas.openxmlformats.org/drawingml/2006/picture">
+                  <pic:nvPicPr>
+                    <pic:cNvPr id="1" name=""/>
+                    <pic:cNvPicPr/>
+                  </pic:nvPicPr>
+                  <pic:blipFill>
+                    <a:blip r:embed="rId14"/>
+                    <a:stretch>
+                      <a:fillRect/>
+                    </a:stretch>
+                  </pic:blipFill>
+                  <pic:spPr>
+                    <a:xfrm>
+                      <a:off x="0" y="0"/>
+                      <a:ext cx="5612130" cy="2647950"/>
+                    </a:xfrm>
+                    <a:prstGeom prst="rect">
+                      <a:avLst/>
+                    </a:prstGeom>
+                  </pic:spPr>
+                </pic:pic>
+              </a:graphicData>
+            </a:graphic>
+          </wp:inline>
+        </w:drawing>
+      </w:r>
+    </w:p>
+    <w:p>
+      <w:pPr>
+        <w:spacing w:before="100" w:beforeAutospacing="1" w:after="100" w:afterAutospacing="1" w:line="240" w:lineRule="auto"/>
+        <w:ind w:right="0" w:firstLine="0"/>
+        <w:rPr>
+          <w:rFonts w:ascii="Times New Roman" w:eastAsia="Times New Roman" w:hAnsi="Times New Roman" w:cs="Times New Roman"/>
+          <w:kern w:val="0"/>
+          <w:sz w:val="24"/>
+          <w:szCs w:val="24"/>
+          <w:lang w:eastAsia="es-CO"/>
+          <w14:ligatures w14:val="none"/>
+        </w:rPr>
+      </w:pPr>
+    </w:p>
+    <w:p>
+      <w:pPr>
+        <w:spacing w:before="100" w:beforeAutospacing="1" w:after="100" w:afterAutospacing="1" w:line="240" w:lineRule="auto"/>
+        <w:ind w:right="0" w:firstLine="0"/>
+        <w:rPr>
+          <w:rFonts w:ascii="Times New Roman" w:eastAsia="Times New Roman" w:hAnsi="Times New Roman" w:cs="Times New Roman"/>
+          <w:b/>
+          <w:bCs/>
+          <w:kern w:val="0"/>
+          <w:sz w:val="24"/>
+          <w:szCs w:val="24"/>
+          <w:lang w:eastAsia="es-CO"/>
+          <w14:ligatures w14:val="none"/>
+        </w:rPr>
+      </w:pPr>
+      <w:r>
+        <w:rPr>
+          <w:rFonts w:ascii="Times New Roman" w:eastAsia="Times New Roman" w:hAnsi="Times New Roman" w:cs="Times New Roman"/>
+          <w:b/>
+          <w:bCs/>
+          <w:kern w:val="0"/>
+          <w:sz w:val="24"/>
+          <w:szCs w:val="24"/>
+          <w:lang w:eastAsia="es-CO"/>
+          <w14:ligatures w14:val="none"/>
+        </w:rPr>
+        <w:t>4.1</w:t>
+      </w:r>
+      <w:r>
+        <w:rPr>
+          <w:rFonts w:ascii="Times New Roman" w:eastAsia="Times New Roman" w:hAnsi="Times New Roman" w:cs="Times New Roman"/>
+          <w:b/>
+          <w:bCs/>
+          <w:kern w:val="0"/>
+          <w:sz w:val="24"/>
+          <w:szCs w:val="24"/>
+          <w:lang w:eastAsia="es-CO"/>
+          <w14:ligatures w14:val="none"/>
+        </w:rPr>
+        <w:t>1</w:t>
+      </w:r>
+      <w:r>
+        <w:rPr>
+          <w:rFonts w:ascii="Times New Roman" w:eastAsia="Times New Roman" w:hAnsi="Times New Roman" w:cs="Times New Roman"/>
+          <w:b/>
+          <w:bCs/>
+          <w:kern w:val="0"/>
+          <w:sz w:val="24"/>
+          <w:szCs w:val="24"/>
+          <w:lang w:eastAsia="es-CO"/>
+          <w14:ligatures w14:val="none"/>
+        </w:rPr>
+        <w:t xml:space="preserve"> Envío de notificación</w:t>
+      </w:r>
+    </w:p>
+    <w:p>
+      <w:pPr>
+        <w:spacing w:before="100" w:beforeAutospacing="1" w:after="100" w:afterAutospacing="1" w:line="240" w:lineRule="auto"/>
+        <w:ind w:right="0" w:firstLine="0"/>
+        <w:rPr>
+          <w:rFonts w:ascii="Times New Roman" w:eastAsia="Times New Roman" w:hAnsi="Times New Roman" w:cs="Times New Roman"/>
+          <w:b/>
+          <w:bCs/>
+          <w:kern w:val="0"/>
+          <w:sz w:val="24"/>
+          <w:szCs w:val="24"/>
+          <w:lang w:eastAsia="es-CO"/>
+          <w14:ligatures w14:val="none"/>
+        </w:rPr>
+      </w:pPr>
+      <w:r>
+        <w:rPr>
+          <w:rFonts w:ascii="Times New Roman" w:eastAsia="Times New Roman" w:hAnsi="Times New Roman" w:cs="Times New Roman"/>
+          <w:b/>
+          <w:bCs/>
+          <w:kern w:val="0"/>
+          <w:sz w:val="24"/>
+          <w:szCs w:val="24"/>
+          <w:lang w:eastAsia="es-CO"/>
+          <w14:ligatures w14:val="none"/>
+        </w:rPr>
+        <w:t>Propósito</w:t>
+      </w:r>
+    </w:p>
+    <w:p>
+      <w:pPr>
+        <w:spacing w:before="100" w:beforeAutospacing="1" w:after="100" w:afterAutospacing="1" w:line="240" w:lineRule="auto"/>
+        <w:ind w:right="0" w:firstLine="0"/>
+        <w:rPr>
+          <w:rFonts w:ascii="Times New Roman" w:eastAsia="Times New Roman" w:hAnsi="Times New Roman" w:cs="Times New Roman"/>
+          <w:kern w:val="0"/>
+          <w:sz w:val="24"/>
+          <w:szCs w:val="24"/>
+          <w:lang w:eastAsia="es-CO"/>
+          <w14:ligatures w14:val="none"/>
+        </w:rPr>
+      </w:pPr>
+      <w:r>
+        <w:rPr>
+          <w:rFonts w:ascii="Times New Roman" w:eastAsia="Times New Roman" w:hAnsi="Times New Roman" w:cs="Times New Roman"/>
+          <w:kern w:val="0"/>
+          <w:sz w:val="24"/>
+          <w:szCs w:val="24"/>
+          <w:lang w:eastAsia="es-CO"/>
+          <w14:ligatures w14:val="none"/>
+        </w:rPr>
+        <w:t>Permitir el envío manual de notificaciones asociadas a un caso PQR, garantizando una comunicación clara y directa con los destinatarios involucrados.</w:t>
+      </w:r>
+    </w:p>
+    <w:p>
+      <w:pPr>
+        <w:spacing w:before="100" w:beforeAutospacing="1" w:after="100" w:afterAutospacing="1" w:line="240" w:lineRule="auto"/>
+        <w:ind w:right="0" w:firstLine="0"/>
+        <w:rPr>
+          <w:rFonts w:ascii="Times New Roman" w:eastAsia="Times New Roman" w:hAnsi="Times New Roman" w:cs="Times New Roman"/>
+          <w:b/>
+          <w:bCs/>
+          <w:kern w:val="0"/>
+          <w:sz w:val="24"/>
+          <w:szCs w:val="24"/>
+          <w:lang w:eastAsia="es-CO"/>
+          <w14:ligatures w14:val="none"/>
+        </w:rPr>
+      </w:pPr>
+      <w:r>
+        <w:rPr>
+          <w:rFonts w:ascii="Times New Roman" w:eastAsia="Times New Roman" w:hAnsi="Times New Roman" w:cs="Times New Roman"/>
+          <w:b/>
+          <w:bCs/>
+          <w:kern w:val="0"/>
+          <w:sz w:val="24"/>
+          <w:szCs w:val="24"/>
+          <w:lang w:eastAsia="es-CO"/>
+          <w14:ligatures w14:val="none"/>
+        </w:rPr>
+        <w:t>Descripción</w:t>
+      </w:r>
+    </w:p>
+    <w:p>
+      <w:pPr>
+        <w:spacing w:before="100" w:beforeAutospacing="1" w:after="100" w:afterAutospacing="1" w:line="240" w:lineRule="auto"/>
+        <w:ind w:right="0" w:firstLine="0"/>
+        <w:rPr>
+          <w:rFonts w:ascii="Times New Roman" w:eastAsia="Times New Roman" w:hAnsi="Times New Roman" w:cs="Times New Roman"/>
+          <w:kern w:val="0"/>
+          <w:sz w:val="24"/>
+          <w:szCs w:val="24"/>
+          <w:lang w:eastAsia="es-CO"/>
+          <w14:ligatures w14:val="none"/>
+        </w:rPr>
+      </w:pPr>
+      <w:r>
+        <w:rPr>
+          <w:rFonts w:ascii="Times New Roman" w:eastAsia="Times New Roman" w:hAnsi="Times New Roman" w:cs="Times New Roman"/>
+          <w:kern w:val="0"/>
+          <w:sz w:val="24"/>
+          <w:szCs w:val="24"/>
+          <w:lang w:eastAsia="es-CO"/>
+          <w14:ligatures w14:val="none"/>
+        </w:rPr>
+        <w:t>Esta vista se presenta como una ventana emergente desde el detalle del caso o desde el módulo de alertas.</w:t>
+      </w:r>
+      <w:r>
+        <w:rPr>
+          <w:rFonts w:ascii="Times New Roman" w:eastAsia="Times New Roman" w:hAnsi="Times New Roman" w:cs="Times New Roman"/>
+          <w:kern w:val="0"/>
+          <w:sz w:val="24"/>
+          <w:szCs w:val="24"/>
+          <w:lang w:eastAsia="es-CO"/>
+          <w14:ligatures w14:val="none"/>
+        </w:rPr>
+        <w:br/>
+        <w:t>Permite al usuario autorizado redactar y enviar una notificación personalizada relacionada con el proceso del caso.</w:t>
+      </w:r>
+    </w:p>
+    <w:p>
+      <w:pPr>
+        <w:spacing w:before="100" w:beforeAutospacing="1" w:after="100" w:afterAutospacing="1" w:line="240" w:lineRule="auto"/>
+        <w:ind w:right="0" w:firstLine="0"/>
+        <w:rPr>
+          <w:rFonts w:ascii="Times New Roman" w:eastAsia="Times New Roman" w:hAnsi="Times New Roman" w:cs="Times New Roman"/>
+          <w:kern w:val="0"/>
+          <w:sz w:val="24"/>
+          <w:szCs w:val="24"/>
+          <w:lang w:eastAsia="es-CO"/>
+          <w14:ligatures w14:val="none"/>
+        </w:rPr>
+      </w:pPr>
+      <w:r>
+        <w:rPr>
+          <w:rFonts w:ascii="Times New Roman" w:eastAsia="Times New Roman" w:hAnsi="Times New Roman" w:cs="Times New Roman"/>
+          <w:kern w:val="0"/>
+          <w:sz w:val="24"/>
+          <w:szCs w:val="24"/>
+          <w:lang w:eastAsia="es-CO"/>
+          <w14:ligatures w14:val="none"/>
+        </w:rPr>
+        <w:t>La vista incluye los siguientes elementos:</w:t>
+      </w:r>
+    </w:p>
+    <w:p>
+      <w:pPr>
+        <w:numPr>
+          <w:ilvl w:val="0"/>
+          <w:numId w:val="13"/>
+        </w:numPr>
+        <w:spacing w:before="100" w:beforeAutospacing="1" w:after="100" w:afterAutospacing="1" w:line="240" w:lineRule="auto"/>
+        <w:ind w:right="0"/>
+        <w:rPr>
+          <w:rFonts w:ascii="Times New Roman" w:eastAsia="Times New Roman" w:hAnsi="Times New Roman" w:cs="Times New Roman"/>
+          <w:kern w:val="0"/>
+          <w:sz w:val="24"/>
+          <w:szCs w:val="24"/>
+          <w:lang w:eastAsia="es-CO"/>
+          <w14:ligatures w14:val="none"/>
+        </w:rPr>
+      </w:pPr>
+      <w:r>
+        <w:rPr>
+          <w:rFonts w:ascii="Times New Roman" w:eastAsia="Times New Roman" w:hAnsi="Times New Roman" w:cs="Times New Roman"/>
+          <w:b/>
+          <w:bCs/>
+          <w:kern w:val="0"/>
+          <w:sz w:val="24"/>
+          <w:szCs w:val="24"/>
+          <w:lang w:eastAsia="es-CO"/>
+          <w14:ligatures w14:val="none"/>
+        </w:rPr>
+        <w:t>Asunto</w:t>
+      </w:r>
+      <w:r>
+        <w:rPr>
+          <w:rFonts w:ascii="Times New Roman" w:eastAsia="Times New Roman" w:hAnsi="Times New Roman" w:cs="Times New Roman"/>
+          <w:kern w:val="0"/>
+          <w:sz w:val="24"/>
+          <w:szCs w:val="24"/>
+          <w:lang w:eastAsia="es-CO"/>
+          <w14:ligatures w14:val="none"/>
+        </w:rPr>
+        <w:t>: campo obligatorio donde se define el título del mensaje.</w:t>
+      </w:r>
+    </w:p>
+    <w:p>
+      <w:pPr>
+        <w:numPr>
+          <w:ilvl w:val="0"/>
+          <w:numId w:val="13"/>
+        </w:numPr>
+        <w:spacing w:before="100" w:beforeAutospacing="1" w:after="100" w:afterAutospacing="1" w:line="240" w:lineRule="auto"/>
+        <w:ind w:right="0"/>
+        <w:rPr>
+          <w:rFonts w:ascii="Times New Roman" w:eastAsia="Times New Roman" w:hAnsi="Times New Roman" w:cs="Times New Roman"/>
+          <w:kern w:val="0"/>
+          <w:sz w:val="24"/>
+          <w:szCs w:val="24"/>
+          <w:lang w:eastAsia="es-CO"/>
+          <w14:ligatures w14:val="none"/>
+        </w:rPr>
+      </w:pPr>
+      <w:r>
+        <w:rPr>
+          <w:rFonts w:ascii="Times New Roman" w:eastAsia="Times New Roman" w:hAnsi="Times New Roman" w:cs="Times New Roman"/>
+          <w:b/>
+          <w:bCs/>
+          <w:kern w:val="0"/>
+          <w:sz w:val="24"/>
+          <w:szCs w:val="24"/>
+          <w:lang w:eastAsia="es-CO"/>
+          <w14:ligatures w14:val="none"/>
+        </w:rPr>
+        <w:t>Mensaje</w:t>
+      </w:r>
+      <w:r>
+        <w:rPr>
+          <w:rFonts w:ascii="Times New Roman" w:eastAsia="Times New Roman" w:hAnsi="Times New Roman" w:cs="Times New Roman"/>
+          <w:kern w:val="0"/>
+          <w:sz w:val="24"/>
+          <w:szCs w:val="24"/>
+          <w:lang w:eastAsia="es-CO"/>
+          <w14:ligatures w14:val="none"/>
+        </w:rPr>
+        <w:t>: campo obligatorio para redactar el contenido de la notificación.</w:t>
+      </w:r>
+    </w:p>
+    <w:p>
+      <w:pPr>
+        <w:numPr>
+          <w:ilvl w:val="0"/>
+          <w:numId w:val="13"/>
+        </w:numPr>
+        <w:spacing w:before="100" w:beforeAutospacing="1" w:after="100" w:afterAutospacing="1" w:line="240" w:lineRule="auto"/>
+        <w:ind w:right="0"/>
+        <w:rPr>
+          <w:rFonts w:ascii="Times New Roman" w:eastAsia="Times New Roman" w:hAnsi="Times New Roman" w:cs="Times New Roman"/>
+          <w:kern w:val="0"/>
+          <w:sz w:val="24"/>
+          <w:szCs w:val="24"/>
+          <w:lang w:eastAsia="es-CO"/>
+          <w14:ligatures w14:val="none"/>
+        </w:rPr>
+      </w:pPr>
+      <w:r>
+        <w:rPr>
+          <w:rFonts w:ascii="Times New Roman" w:eastAsia="Times New Roman" w:hAnsi="Times New Roman" w:cs="Times New Roman"/>
+          <w:b/>
+          <w:bCs/>
+          <w:kern w:val="0"/>
+          <w:sz w:val="24"/>
+          <w:szCs w:val="24"/>
+          <w:lang w:eastAsia="es-CO"/>
+          <w14:ligatures w14:val="none"/>
+        </w:rPr>
+        <w:t>Destinatarios</w:t>
+      </w:r>
+      <w:r>
+        <w:rPr>
+          <w:rFonts w:ascii="Times New Roman" w:eastAsia="Times New Roman" w:hAnsi="Times New Roman" w:cs="Times New Roman"/>
+          <w:kern w:val="0"/>
+          <w:sz w:val="24"/>
+          <w:szCs w:val="24"/>
+          <w:lang w:eastAsia="es-CO"/>
+          <w14:ligatures w14:val="none"/>
+        </w:rPr>
+        <w:t>: listado de personas asociadas al caso, como el ciudadano o usuarios internos, que pueden ser seleccionados como receptores.</w:t>
+      </w:r>
+    </w:p>
+    <w:p>
+      <w:pPr>
+        <w:numPr>
+          <w:ilvl w:val="0"/>
+          <w:numId w:val="13"/>
+        </w:numPr>
+        <w:spacing w:before="100" w:beforeAutospacing="1" w:after="100" w:afterAutospacing="1" w:line="240" w:lineRule="auto"/>
+        <w:ind w:right="0"/>
+        <w:rPr>
+          <w:rFonts w:ascii="Times New Roman" w:eastAsia="Times New Roman" w:hAnsi="Times New Roman" w:cs="Times New Roman"/>
+          <w:kern w:val="0"/>
+          <w:sz w:val="24"/>
+          <w:szCs w:val="24"/>
+          <w:lang w:eastAsia="es-CO"/>
+          <w14:ligatures w14:val="none"/>
+        </w:rPr>
+      </w:pPr>
+      <w:r>
+        <w:rPr>
+          <w:rFonts w:ascii="Times New Roman" w:eastAsia="Times New Roman" w:hAnsi="Times New Roman" w:cs="Times New Roman"/>
+          <w:b/>
+          <w:bCs/>
+          <w:kern w:val="0"/>
+          <w:sz w:val="24"/>
+          <w:szCs w:val="24"/>
+          <w:lang w:eastAsia="es-CO"/>
+          <w14:ligatures w14:val="none"/>
+        </w:rPr>
+        <w:t>Acciones</w:t>
+      </w:r>
+      <w:r>
+        <w:rPr>
+          <w:rFonts w:ascii="Times New Roman" w:eastAsia="Times New Roman" w:hAnsi="Times New Roman" w:cs="Times New Roman"/>
+          <w:kern w:val="0"/>
+          <w:sz w:val="24"/>
+          <w:szCs w:val="24"/>
+          <w:lang w:eastAsia="es-CO"/>
+          <w14:ligatures w14:val="none"/>
+        </w:rPr>
+        <w:t>:</w:t>
+      </w:r>
+    </w:p>
+    <w:p>
+      <w:pPr>
+        <w:numPr>
+          <w:ilvl w:val="1"/>
+          <w:numId w:val="13"/>
+        </w:numPr>
+        <w:spacing w:before="100" w:beforeAutospacing="1" w:after="100" w:afterAutospacing="1" w:line="240" w:lineRule="auto"/>
+        <w:ind w:right="0"/>
+        <w:rPr>
+          <w:rFonts w:ascii="Times New Roman" w:eastAsia="Times New Roman" w:hAnsi="Times New Roman" w:cs="Times New Roman"/>
+          <w:kern w:val="0"/>
+          <w:sz w:val="24"/>
+          <w:szCs w:val="24"/>
+          <w:lang w:eastAsia="es-CO"/>
+          <w14:ligatures w14:val="none"/>
+        </w:rPr>
+      </w:pPr>
+      <w:r>
+        <w:rPr>
+          <w:rFonts w:ascii="Times New Roman" w:eastAsia="Times New Roman" w:hAnsi="Times New Roman" w:cs="Times New Roman"/>
+          <w:kern w:val="0"/>
+          <w:sz w:val="24"/>
+          <w:szCs w:val="24"/>
+          <w:lang w:eastAsia="es-CO"/>
+          <w14:ligatures w14:val="none"/>
+        </w:rPr>
+        <w:t>Cancelar el envío.</w:t>
+      </w:r>
+    </w:p>
+    <w:p>
+      <w:pPr>
+        <w:numPr>
+          <w:ilvl w:val="1"/>
+          <w:numId w:val="13"/>
+        </w:numPr>
+        <w:spacing w:before="100" w:beforeAutospacing="1" w:after="100" w:afterAutospacing="1" w:line="240" w:lineRule="auto"/>
+        <w:ind w:right="0"/>
+        <w:rPr>
+          <w:rFonts w:ascii="Times New Roman" w:eastAsia="Times New Roman" w:hAnsi="Times New Roman" w:cs="Times New Roman"/>
+          <w:kern w:val="0"/>
+          <w:sz w:val="24"/>
+          <w:szCs w:val="24"/>
+          <w:lang w:eastAsia="es-CO"/>
+          <w14:ligatures w14:val="none"/>
+        </w:rPr>
+      </w:pPr>
+      <w:r>
+        <w:rPr>
+          <w:rFonts w:ascii="Times New Roman" w:eastAsia="Times New Roman" w:hAnsi="Times New Roman" w:cs="Times New Roman"/>
+          <w:kern w:val="0"/>
+          <w:sz w:val="24"/>
+          <w:szCs w:val="24"/>
+          <w:lang w:eastAsia="es-CO"/>
+          <w14:ligatures w14:val="none"/>
+        </w:rPr>
+        <w:t>Enviar la notificación.</w:t>
+      </w:r>
+    </w:p>
+    <w:p>
+      <w:pPr>
+        <w:spacing w:before="100" w:beforeAutospacing="1" w:after="100" w:afterAutospacing="1" w:line="240" w:lineRule="auto"/>
+        <w:ind w:right="0" w:firstLine="0"/>
+        <w:rPr>
+          <w:rFonts w:ascii="Times New Roman" w:eastAsia="Times New Roman" w:hAnsi="Times New Roman" w:cs="Times New Roman"/>
+          <w:kern w:val="0"/>
+          <w:sz w:val="24"/>
+          <w:szCs w:val="24"/>
+          <w:lang w:eastAsia="es-CO"/>
+          <w14:ligatures w14:val="none"/>
+        </w:rPr>
+      </w:pPr>
+      <w:r>
+        <w:rPr>
+          <w:rFonts w:ascii="Times New Roman" w:eastAsia="Times New Roman" w:hAnsi="Times New Roman" w:cs="Times New Roman"/>
+          <w:kern w:val="0"/>
+          <w:sz w:val="24"/>
+          <w:szCs w:val="24"/>
+          <w:lang w:eastAsia="es-CO"/>
+          <w14:ligatures w14:val="none"/>
+        </w:rPr>
+        <w:t>Una vez enviada, la notificación queda registrada en el historial del caso como evidencia de la comunicación realizada.</w:t>
+      </w:r>
+    </w:p>
+    <w:p>
+      <w:pPr>
+        <w:spacing w:before="100" w:beforeAutospacing="1" w:after="100" w:afterAutospacing="1" w:line="240" w:lineRule="auto"/>
+        <w:ind w:right="0" w:firstLine="0"/>
+        <w:rPr>
+          <w:rFonts w:ascii="Times New Roman" w:eastAsia="Times New Roman" w:hAnsi="Times New Roman" w:cs="Times New Roman"/>
+          <w:b/>
+          <w:bCs/>
+          <w:kern w:val="0"/>
+          <w:sz w:val="24"/>
+          <w:szCs w:val="24"/>
+          <w:lang w:eastAsia="es-CO"/>
+          <w14:ligatures w14:val="none"/>
+        </w:rPr>
+      </w:pPr>
+      <w:r>
+        <w:rPr>
+          <w:rFonts w:ascii="Times New Roman" w:eastAsia="Times New Roman" w:hAnsi="Times New Roman" w:cs="Times New Roman"/>
+          <w:b/>
+          <w:bCs/>
+          <w:kern w:val="0"/>
+          <w:sz w:val="24"/>
+          <w:szCs w:val="24"/>
+          <w:lang w:eastAsia="es-CO"/>
+          <w14:ligatures w14:val="none"/>
+        </w:rPr>
+        <w:t>Uso</w:t>
+      </w:r>
+    </w:p>
+    <w:p>
+      <w:pPr>
+        <w:spacing w:before="100" w:beforeAutospacing="1" w:after="100" w:afterAutospacing="1" w:line="240" w:lineRule="auto"/>
+        <w:ind w:right="0" w:firstLine="0"/>
+        <w:rPr>
+          <w:rFonts w:ascii="Times New Roman" w:eastAsia="Times New Roman" w:hAnsi="Times New Roman" w:cs="Times New Roman"/>
+          <w:kern w:val="0"/>
+          <w:sz w:val="24"/>
+          <w:szCs w:val="24"/>
+          <w:lang w:eastAsia="es-CO"/>
+          <w14:ligatures w14:val="none"/>
+        </w:rPr>
+      </w:pPr>
+      <w:r>
+        <w:rPr>
+          <w:rFonts w:ascii="Times New Roman" w:eastAsia="Times New Roman" w:hAnsi="Times New Roman" w:cs="Times New Roman"/>
+          <w:kern w:val="0"/>
+          <w:sz w:val="24"/>
+          <w:szCs w:val="24"/>
+          <w:lang w:eastAsia="es-CO"/>
+          <w14:ligatures w14:val="none"/>
+        </w:rPr>
+        <w:lastRenderedPageBreak/>
+        <w:t>Esta vista se utiliza cuando es necesario informar al ciudadano o a otros actores del proceso sobre avances, solicitudes de información adicional, respuestas parciales o cualquier evento relevante del caso PQR.</w:t>
+      </w:r>
+    </w:p>
+    <w:p>
+      <w:pPr>
+        <w:spacing w:before="100" w:beforeAutospacing="1" w:after="100" w:afterAutospacing="1" w:line="240" w:lineRule="auto"/>
+        <w:ind w:right="0" w:firstLine="0"/>
+        <w:rPr>
+          <w:rFonts w:ascii="Times New Roman" w:eastAsia="Times New Roman" w:hAnsi="Times New Roman" w:cs="Times New Roman"/>
+          <w:kern w:val="0"/>
+          <w:sz w:val="24"/>
+          <w:szCs w:val="24"/>
+          <w:lang w:eastAsia="es-CO"/>
+          <w14:ligatures w14:val="none"/>
+        </w:rPr>
+      </w:pPr>
+      <w:r>
+        <w:rPr>
+          <w:rFonts w:ascii="Times New Roman" w:eastAsia="Times New Roman" w:hAnsi="Times New Roman" w:cs="Times New Roman"/>
+          <w:kern w:val="0"/>
+          <w:sz w:val="24"/>
+          <w:szCs w:val="24"/>
+          <w:lang w:eastAsia="es-CO"/>
+          <w14:ligatures w14:val="none"/>
+        </w:rPr>
+        <w:drawing>
+          <wp:inline distT="0" distB="0" distL="0" distR="0" wp14:anchorId="04592D4D" wp14:editId="4991997C">
+            <wp:extent cx="5612130" cy="2651125"/>
+            <wp:effectExtent l="0" t="0" r="7620" b="0"/>
+            <wp:docPr id="13" name="Imagen 13"/>
+            <wp:cNvGraphicFramePr>
+              <a:graphicFrameLocks xmlns:a="http://schemas.openxmlformats.org/drawingml/2006/main" noChangeAspect="1"/>
+            </wp:cNvGraphicFramePr>
+            <a:graphic xmlns:a="http://schemas.openxmlformats.org/drawingml/2006/main">
+              <a:graphicData uri="http://schemas.openxmlformats.org/drawingml/2006/picture">
+                <pic:pic xmlns:pic="http://schemas.openxmlformats.org/drawingml/2006/picture">
+                  <pic:nvPicPr>
+                    <pic:cNvPr id="1" name=""/>
+                    <pic:cNvPicPr/>
+                  </pic:nvPicPr>
+                  <pic:blipFill>
+                    <a:blip r:embed="rId15"/>
+                    <a:stretch>
+                      <a:fillRect/>
+                    </a:stretch>
+                  </pic:blipFill>
+                  <pic:spPr>
+                    <a:xfrm>
+                      <a:off x="0" y="0"/>
+                      <a:ext cx="5612130" cy="2651125"/>
+                    </a:xfrm>
+                    <a:prstGeom prst="rect">
+                      <a:avLst/>
+                    </a:prstGeom>
+                  </pic:spPr>
+                </pic:pic>
+              </a:graphicData>
+            </a:graphic>
+          </wp:inline>
+        </w:drawing>
+      </w:r>
+    </w:p>
+    <w:p>
+      <w:pPr>
+        <w:spacing w:before="100" w:beforeAutospacing="1" w:after="100" w:afterAutospacing="1" w:line="240" w:lineRule="auto"/>
+        <w:ind w:right="0" w:firstLine="0"/>
+        <w:rPr>
+          <w:rFonts w:ascii="Times New Roman" w:eastAsia="Times New Roman" w:hAnsi="Times New Roman" w:cs="Times New Roman"/>
+          <w:b/>
+          <w:bCs/>
+          <w:kern w:val="0"/>
+          <w:sz w:val="24"/>
+          <w:szCs w:val="24"/>
+          <w:lang w:eastAsia="es-CO"/>
+          <w14:ligatures w14:val="none"/>
+        </w:rPr>
+      </w:pPr>
+      <w:r>
+        <w:rPr>
+          <w:rFonts w:ascii="Times New Roman" w:eastAsia="Times New Roman" w:hAnsi="Times New Roman" w:cs="Times New Roman"/>
+          <w:b/>
+          <w:bCs/>
+          <w:kern w:val="0"/>
+          <w:sz w:val="24"/>
+          <w:szCs w:val="24"/>
+          <w:lang w:eastAsia="es-CO"/>
+          <w14:ligatures w14:val="none"/>
+        </w:rPr>
+        <w:t>4.12 Alertas del sistema</w:t>
+      </w:r>
+    </w:p>
+    <w:p>
+      <w:pPr>
+        <w:spacing w:before="100" w:beforeAutospacing="1" w:after="100" w:afterAutospacing="1" w:line="240" w:lineRule="auto"/>
+        <w:ind w:right="0" w:firstLine="0"/>
+        <w:rPr>
+          <w:rFonts w:ascii="Times New Roman" w:eastAsia="Times New Roman" w:hAnsi="Times New Roman" w:cs="Times New Roman"/>
+          <w:b/>
+          <w:bCs/>
+          <w:kern w:val="0"/>
+          <w:sz w:val="24"/>
+          <w:szCs w:val="24"/>
+          <w:lang w:eastAsia="es-CO"/>
+          <w14:ligatures w14:val="none"/>
+        </w:rPr>
+      </w:pPr>
+      <w:r>
+        <w:rPr>
+          <w:rFonts w:ascii="Times New Roman" w:eastAsia="Times New Roman" w:hAnsi="Times New Roman" w:cs="Times New Roman"/>
+          <w:b/>
+          <w:bCs/>
+          <w:kern w:val="0"/>
+          <w:sz w:val="24"/>
+          <w:szCs w:val="24"/>
+          <w:lang w:eastAsia="es-CO"/>
+          <w14:ligatures w14:val="none"/>
+        </w:rPr>
+        <w:t>Propósito</w:t>
+      </w:r>
+    </w:p>
+    <w:p>
+      <w:pPr>
+        <w:spacing w:before="100" w:beforeAutospacing="1" w:after="100" w:afterAutospacing="1" w:line="240" w:lineRule="auto"/>
+        <w:ind w:right="0" w:firstLine="0"/>
+        <w:rPr>
+          <w:rFonts w:ascii="Times New Roman" w:eastAsia="Times New Roman" w:hAnsi="Times New Roman" w:cs="Times New Roman"/>
+          <w:kern w:val="0"/>
+          <w:sz w:val="24"/>
+          <w:szCs w:val="24"/>
+          <w:lang w:eastAsia="es-CO"/>
+          <w14:ligatures w14:val="none"/>
+        </w:rPr>
+      </w:pPr>
+      <w:r>
+        <w:rPr>
+          <w:rFonts w:ascii="Times New Roman" w:eastAsia="Times New Roman" w:hAnsi="Times New Roman" w:cs="Times New Roman"/>
+          <w:kern w:val="0"/>
+          <w:sz w:val="24"/>
+          <w:szCs w:val="24"/>
+          <w:lang w:eastAsia="es-CO"/>
+          <w14:ligatures w14:val="none"/>
+        </w:rPr>
+        <w:t>Notificar a los usuarios sobre eventos relevantes del sistema que requieren atención o acción oportuna.</w:t>
+      </w:r>
+    </w:p>
+    <w:p>
+      <w:pPr>
+        <w:spacing w:before="100" w:beforeAutospacing="1" w:after="100" w:afterAutospacing="1" w:line="240" w:lineRule="auto"/>
+        <w:ind w:right="0" w:firstLine="0"/>
+        <w:rPr>
+          <w:rFonts w:ascii="Times New Roman" w:eastAsia="Times New Roman" w:hAnsi="Times New Roman" w:cs="Times New Roman"/>
+          <w:b/>
+          <w:bCs/>
+          <w:kern w:val="0"/>
+          <w:sz w:val="24"/>
+          <w:szCs w:val="24"/>
+          <w:lang w:eastAsia="es-CO"/>
+          <w14:ligatures w14:val="none"/>
+        </w:rPr>
+      </w:pPr>
+      <w:r>
+        <w:rPr>
+          <w:rFonts w:ascii="Times New Roman" w:eastAsia="Times New Roman" w:hAnsi="Times New Roman" w:cs="Times New Roman"/>
+          <w:b/>
+          <w:bCs/>
+          <w:kern w:val="0"/>
+          <w:sz w:val="24"/>
+          <w:szCs w:val="24"/>
+          <w:lang w:eastAsia="es-CO"/>
+          <w14:ligatures w14:val="none"/>
+        </w:rPr>
+        <w:t>Descripción</w:t>
+      </w:r>
+    </w:p>
+    <w:p>
+      <w:pPr>
+        <w:spacing w:before="100" w:beforeAutospacing="1" w:after="100" w:afterAutospacing="1" w:line="240" w:lineRule="auto"/>
+        <w:ind w:right="0" w:firstLine="0"/>
+        <w:rPr>
+          <w:rFonts w:ascii="Times New Roman" w:eastAsia="Times New Roman" w:hAnsi="Times New Roman" w:cs="Times New Roman"/>
+          <w:kern w:val="0"/>
+          <w:sz w:val="24"/>
+          <w:szCs w:val="24"/>
+          <w:lang w:eastAsia="es-CO"/>
+          <w14:ligatures w14:val="none"/>
+        </w:rPr>
+      </w:pPr>
+      <w:r>
+        <w:rPr>
+          <w:rFonts w:ascii="Times New Roman" w:eastAsia="Times New Roman" w:hAnsi="Times New Roman" w:cs="Times New Roman"/>
+          <w:kern w:val="0"/>
+          <w:sz w:val="24"/>
+          <w:szCs w:val="24"/>
+          <w:lang w:eastAsia="es-CO"/>
+          <w14:ligatures w14:val="none"/>
+        </w:rPr>
+        <w:t>El sistema genera alertas automáticas asociadas al ciclo de vida de los casos PQR.</w:t>
+      </w:r>
+      <w:r>
+        <w:rPr>
+          <w:rFonts w:ascii="Times New Roman" w:eastAsia="Times New Roman" w:hAnsi="Times New Roman" w:cs="Times New Roman"/>
+          <w:kern w:val="0"/>
+          <w:sz w:val="24"/>
+          <w:szCs w:val="24"/>
+          <w:lang w:eastAsia="es-CO"/>
+          <w14:ligatures w14:val="none"/>
+        </w:rPr>
+        <w:br/>
+        <w:t>Estas alertas se muestran de forma visual dentro de la interfaz y, según la configuración, pueden enviarse también por correo electrónico.</w:t>
+      </w:r>
+    </w:p>
+    <w:p>
+      <w:pPr>
+        <w:spacing w:before="100" w:beforeAutospacing="1" w:after="100" w:afterAutospacing="1" w:line="240" w:lineRule="auto"/>
+        <w:ind w:right="0" w:firstLine="0"/>
+        <w:rPr>
+          <w:rFonts w:ascii="Times New Roman" w:eastAsia="Times New Roman" w:hAnsi="Times New Roman" w:cs="Times New Roman"/>
+          <w:kern w:val="0"/>
+          <w:sz w:val="24"/>
+          <w:szCs w:val="24"/>
+          <w:lang w:eastAsia="es-CO"/>
+          <w14:ligatures w14:val="none"/>
+        </w:rPr>
+      </w:pPr>
+      <w:r>
+        <w:rPr>
+          <w:rFonts w:ascii="Times New Roman" w:eastAsia="Times New Roman" w:hAnsi="Times New Roman" w:cs="Times New Roman"/>
+          <w:kern w:val="0"/>
+          <w:sz w:val="24"/>
+          <w:szCs w:val="24"/>
+          <w:lang w:eastAsia="es-CO"/>
+          <w14:ligatures w14:val="none"/>
+        </w:rPr>
+        <w:t>Entre los eventos que generan alertas se incluyen:</w:t>
+      </w:r>
+    </w:p>
+    <w:p>
+      <w:pPr>
+        <w:numPr>
+          <w:ilvl w:val="0"/>
+          <w:numId w:val="12"/>
+        </w:numPr>
+        <w:spacing w:before="100" w:beforeAutospacing="1" w:after="100" w:afterAutospacing="1" w:line="240" w:lineRule="auto"/>
+        <w:ind w:right="0"/>
+        <w:rPr>
+          <w:rFonts w:ascii="Times New Roman" w:eastAsia="Times New Roman" w:hAnsi="Times New Roman" w:cs="Times New Roman"/>
+          <w:kern w:val="0"/>
+          <w:sz w:val="24"/>
+          <w:szCs w:val="24"/>
+          <w:lang w:eastAsia="es-CO"/>
+          <w14:ligatures w14:val="none"/>
+        </w:rPr>
+      </w:pPr>
+      <w:r>
+        <w:rPr>
+          <w:rFonts w:ascii="Times New Roman" w:eastAsia="Times New Roman" w:hAnsi="Times New Roman" w:cs="Times New Roman"/>
+          <w:kern w:val="0"/>
+          <w:sz w:val="24"/>
+          <w:szCs w:val="24"/>
+          <w:lang w:eastAsia="es-CO"/>
+          <w14:ligatures w14:val="none"/>
+        </w:rPr>
+        <w:t>Asignación o reasignación de un caso.</w:t>
+      </w:r>
+    </w:p>
+    <w:p>
+      <w:pPr>
+        <w:numPr>
+          <w:ilvl w:val="0"/>
+          <w:numId w:val="12"/>
+        </w:numPr>
+        <w:spacing w:before="100" w:beforeAutospacing="1" w:after="100" w:afterAutospacing="1" w:line="240" w:lineRule="auto"/>
+        <w:ind w:right="0"/>
+        <w:rPr>
+          <w:rFonts w:ascii="Times New Roman" w:eastAsia="Times New Roman" w:hAnsi="Times New Roman" w:cs="Times New Roman"/>
+          <w:kern w:val="0"/>
+          <w:sz w:val="24"/>
+          <w:szCs w:val="24"/>
+          <w:lang w:eastAsia="es-CO"/>
+          <w14:ligatures w14:val="none"/>
+        </w:rPr>
+      </w:pPr>
+      <w:r>
+        <w:rPr>
+          <w:rFonts w:ascii="Times New Roman" w:eastAsia="Times New Roman" w:hAnsi="Times New Roman" w:cs="Times New Roman"/>
+          <w:kern w:val="0"/>
+          <w:sz w:val="24"/>
+          <w:szCs w:val="24"/>
+          <w:lang w:eastAsia="es-CO"/>
+          <w14:ligatures w14:val="none"/>
+        </w:rPr>
+        <w:t>Cambio de estado del caso.</w:t>
+      </w:r>
+    </w:p>
+    <w:p>
+      <w:pPr>
+        <w:numPr>
+          <w:ilvl w:val="0"/>
+          <w:numId w:val="12"/>
+        </w:numPr>
+        <w:spacing w:before="100" w:beforeAutospacing="1" w:after="100" w:afterAutospacing="1" w:line="240" w:lineRule="auto"/>
+        <w:ind w:right="0"/>
+        <w:rPr>
+          <w:rFonts w:ascii="Times New Roman" w:eastAsia="Times New Roman" w:hAnsi="Times New Roman" w:cs="Times New Roman"/>
+          <w:kern w:val="0"/>
+          <w:sz w:val="24"/>
+          <w:szCs w:val="24"/>
+          <w:lang w:eastAsia="es-CO"/>
+          <w14:ligatures w14:val="none"/>
+        </w:rPr>
+      </w:pPr>
+      <w:r>
+        <w:rPr>
+          <w:rFonts w:ascii="Times New Roman" w:eastAsia="Times New Roman" w:hAnsi="Times New Roman" w:cs="Times New Roman"/>
+          <w:kern w:val="0"/>
+          <w:sz w:val="24"/>
+          <w:szCs w:val="24"/>
+          <w:lang w:eastAsia="es-CO"/>
+          <w14:ligatures w14:val="none"/>
+        </w:rPr>
+        <w:t>Casos próximos a vencer (estado amarillo).</w:t>
+      </w:r>
+    </w:p>
+    <w:p>
+      <w:pPr>
+        <w:numPr>
+          <w:ilvl w:val="0"/>
+          <w:numId w:val="12"/>
+        </w:numPr>
+        <w:spacing w:before="100" w:beforeAutospacing="1" w:after="100" w:afterAutospacing="1" w:line="240" w:lineRule="auto"/>
+        <w:ind w:right="0"/>
+        <w:rPr>
+          <w:rFonts w:ascii="Times New Roman" w:eastAsia="Times New Roman" w:hAnsi="Times New Roman" w:cs="Times New Roman"/>
+          <w:kern w:val="0"/>
+          <w:sz w:val="24"/>
+          <w:szCs w:val="24"/>
+          <w:lang w:eastAsia="es-CO"/>
+          <w14:ligatures w14:val="none"/>
+        </w:rPr>
+      </w:pPr>
+      <w:r>
+        <w:rPr>
+          <w:rFonts w:ascii="Times New Roman" w:eastAsia="Times New Roman" w:hAnsi="Times New Roman" w:cs="Times New Roman"/>
+          <w:kern w:val="0"/>
+          <w:sz w:val="24"/>
+          <w:szCs w:val="24"/>
+          <w:lang w:eastAsia="es-CO"/>
+          <w14:ligatures w14:val="none"/>
+        </w:rPr>
+        <w:t>Casos vencidos (estado rojo).</w:t>
+      </w:r>
+    </w:p>
+    <w:p>
+      <w:pPr>
+        <w:numPr>
+          <w:ilvl w:val="0"/>
+          <w:numId w:val="12"/>
+        </w:numPr>
+        <w:spacing w:before="100" w:beforeAutospacing="1" w:after="100" w:afterAutospacing="1" w:line="240" w:lineRule="auto"/>
+        <w:ind w:right="0"/>
+        <w:rPr>
+          <w:rFonts w:ascii="Times New Roman" w:eastAsia="Times New Roman" w:hAnsi="Times New Roman" w:cs="Times New Roman"/>
+          <w:kern w:val="0"/>
+          <w:sz w:val="24"/>
+          <w:szCs w:val="24"/>
+          <w:lang w:eastAsia="es-CO"/>
+          <w14:ligatures w14:val="none"/>
+        </w:rPr>
+      </w:pPr>
+      <w:r>
+        <w:rPr>
+          <w:rFonts w:ascii="Times New Roman" w:eastAsia="Times New Roman" w:hAnsi="Times New Roman" w:cs="Times New Roman"/>
+          <w:kern w:val="0"/>
+          <w:sz w:val="24"/>
+          <w:szCs w:val="24"/>
+          <w:lang w:eastAsia="es-CO"/>
+          <w14:ligatures w14:val="none"/>
+        </w:rPr>
+        <w:t>Generación de respuesta y documento PDF.</w:t>
+      </w:r>
+    </w:p>
+    <w:p>
+      <w:pPr>
+        <w:numPr>
+          <w:ilvl w:val="0"/>
+          <w:numId w:val="12"/>
+        </w:numPr>
+        <w:spacing w:before="100" w:beforeAutospacing="1" w:after="100" w:afterAutospacing="1" w:line="240" w:lineRule="auto"/>
+        <w:ind w:right="0"/>
+        <w:rPr>
+          <w:rFonts w:ascii="Times New Roman" w:eastAsia="Times New Roman" w:hAnsi="Times New Roman" w:cs="Times New Roman"/>
+          <w:kern w:val="0"/>
+          <w:sz w:val="24"/>
+          <w:szCs w:val="24"/>
+          <w:lang w:eastAsia="es-CO"/>
+          <w14:ligatures w14:val="none"/>
+        </w:rPr>
+      </w:pPr>
+      <w:r>
+        <w:rPr>
+          <w:rFonts w:ascii="Times New Roman" w:eastAsia="Times New Roman" w:hAnsi="Times New Roman" w:cs="Times New Roman"/>
+          <w:kern w:val="0"/>
+          <w:sz w:val="24"/>
+          <w:szCs w:val="24"/>
+          <w:lang w:eastAsia="es-CO"/>
+          <w14:ligatures w14:val="none"/>
+        </w:rPr>
+        <w:t>Escalamiento de casos a niveles superiores.</w:t>
+      </w:r>
+    </w:p>
+    <w:p>
+      <w:pPr>
+        <w:spacing w:before="100" w:beforeAutospacing="1" w:after="100" w:afterAutospacing="1" w:line="240" w:lineRule="auto"/>
+        <w:ind w:right="0" w:firstLine="0"/>
+        <w:rPr>
+          <w:rFonts w:ascii="Times New Roman" w:eastAsia="Times New Roman" w:hAnsi="Times New Roman" w:cs="Times New Roman"/>
+          <w:kern w:val="0"/>
+          <w:sz w:val="24"/>
+          <w:szCs w:val="24"/>
+          <w:lang w:eastAsia="es-CO"/>
+          <w14:ligatures w14:val="none"/>
+        </w:rPr>
+      </w:pPr>
+      <w:r>
+        <w:rPr>
+          <w:rFonts w:ascii="Times New Roman" w:eastAsia="Times New Roman" w:hAnsi="Times New Roman" w:cs="Times New Roman"/>
+          <w:kern w:val="0"/>
+          <w:sz w:val="24"/>
+          <w:szCs w:val="24"/>
+          <w:lang w:eastAsia="es-CO"/>
+          <w14:ligatures w14:val="none"/>
+        </w:rPr>
+        <w:t>Las alertas permiten identificar rápidamente situaciones críticas y facilitan la gestión oportuna de los casos.</w:t>
+      </w:r>
+    </w:p>
+    <w:p>
+      <w:pPr>
+        <w:spacing w:before="100" w:beforeAutospacing="1" w:after="100" w:afterAutospacing="1" w:line="240" w:lineRule="auto"/>
+        <w:ind w:right="0" w:firstLine="0"/>
+        <w:rPr>
+          <w:rFonts w:ascii="Times New Roman" w:eastAsia="Times New Roman" w:hAnsi="Times New Roman" w:cs="Times New Roman"/>
+          <w:b/>
+          <w:bCs/>
+          <w:kern w:val="0"/>
+          <w:sz w:val="24"/>
+          <w:szCs w:val="24"/>
+          <w:lang w:eastAsia="es-CO"/>
+          <w14:ligatures w14:val="none"/>
+        </w:rPr>
+      </w:pPr>
+      <w:r>
+        <w:rPr>
+          <w:rFonts w:ascii="Times New Roman" w:eastAsia="Times New Roman" w:hAnsi="Times New Roman" w:cs="Times New Roman"/>
+          <w:b/>
+          <w:bCs/>
+          <w:kern w:val="0"/>
+          <w:sz w:val="24"/>
+          <w:szCs w:val="24"/>
+          <w:lang w:eastAsia="es-CO"/>
+          <w14:ligatures w14:val="none"/>
+        </w:rPr>
+        <w:t>Uso</w:t>
+      </w:r>
+    </w:p>
+    <w:p>
+      <w:pPr>
+        <w:spacing w:before="100" w:beforeAutospacing="1" w:after="100" w:afterAutospacing="1" w:line="240" w:lineRule="auto"/>
+        <w:ind w:right="0" w:firstLine="0"/>
+        <w:rPr>
+          <w:rFonts w:ascii="Times New Roman" w:eastAsia="Times New Roman" w:hAnsi="Times New Roman" w:cs="Times New Roman"/>
+          <w:kern w:val="0"/>
+          <w:sz w:val="24"/>
+          <w:szCs w:val="24"/>
+          <w:lang w:eastAsia="es-CO"/>
+          <w14:ligatures w14:val="none"/>
+        </w:rPr>
+      </w:pPr>
+      <w:r>
+        <w:rPr>
+          <w:rFonts w:ascii="Times New Roman" w:eastAsia="Times New Roman" w:hAnsi="Times New Roman" w:cs="Times New Roman"/>
+          <w:kern w:val="0"/>
+          <w:sz w:val="24"/>
+          <w:szCs w:val="24"/>
+          <w:lang w:eastAsia="es-CO"/>
+          <w14:ligatures w14:val="none"/>
+        </w:rPr>
+        <w:lastRenderedPageBreak/>
+        <w:t>Esta vista apoya la operación diaria del sistema, ayudando a los usuarios a priorizar tareas y a cumplir los tiempos establecidos de atención.</w:t>
+      </w:r>
+    </w:p>
+    <w:p>
+      <w:pPr>
+        <w:spacing w:before="100" w:beforeAutospacing="1" w:after="100" w:afterAutospacing="1" w:line="240" w:lineRule="auto"/>
+        <w:ind w:right="0" w:firstLine="0"/>
+        <w:rPr>
+          <w:rFonts w:ascii="Times New Roman" w:eastAsia="Times New Roman" w:hAnsi="Times New Roman" w:cs="Times New Roman"/>
+          <w:kern w:val="0"/>
+          <w:sz w:val="24"/>
+          <w:szCs w:val="24"/>
+          <w:lang w:eastAsia="es-CO"/>
+          <w14:ligatures w14:val="none"/>
+        </w:rPr>
+      </w:pPr>
+      <w:r>
+        <w:rPr>
+          <w:rFonts w:ascii="Times New Roman" w:eastAsia="Times New Roman" w:hAnsi="Times New Roman" w:cs="Times New Roman"/>
+          <w:kern w:val="0"/>
+          <w:sz w:val="24"/>
+          <w:szCs w:val="24"/>
+          <w:lang w:eastAsia="es-CO"/>
+          <w14:ligatures w14:val="none"/>
+        </w:rPr>
+        <w:drawing>
+          <wp:inline distT="0" distB="0" distL="0" distR="0" wp14:anchorId="0BC33E8F" wp14:editId="5C43B62F">
+            <wp:extent cx="5612130" cy="2671445"/>
+            <wp:effectExtent l="0" t="0" r="7620" b="0"/>
+            <wp:docPr id="12" name="Imagen 12"/>
+            <wp:cNvGraphicFramePr>
+              <a:graphicFrameLocks xmlns:a="http://schemas.openxmlformats.org/drawingml/2006/main" noChangeAspect="1"/>
+            </wp:cNvGraphicFramePr>
+            <a:graphic xmlns:a="http://schemas.openxmlformats.org/drawingml/2006/main">
+              <a:graphicData uri="http://schemas.openxmlformats.org/drawingml/2006/picture">
+                <pic:pic xmlns:pic="http://schemas.openxmlformats.org/drawingml/2006/picture">
+                  <pic:nvPicPr>
+                    <pic:cNvPr id="1" name=""/>
+                    <pic:cNvPicPr/>
+                  </pic:nvPicPr>
+                  <pic:blipFill>
+                    <a:blip r:embed="rId16"/>
+                    <a:stretch>
+                      <a:fillRect/>
+                    </a:stretch>
+                  </pic:blipFill>
+                  <pic:spPr>
+                    <a:xfrm>
+                      <a:off x="0" y="0"/>
+                      <a:ext cx="5612130" cy="2671445"/>
+                    </a:xfrm>
+                    <a:prstGeom prst="rect">
+                      <a:avLst/>
+                    </a:prstGeom>
+                  </pic:spPr>
+                </pic:pic>
+              </a:graphicData>
+            </a:graphic>
+          </wp:inline>
+        </w:drawing>
+      </w:r>
+    </w:p>
+    <w:p>
+      <w:pPr>
+        <w:spacing w:before="100" w:beforeAutospacing="1" w:after="100" w:afterAutospacing="1" w:line="240" w:lineRule="auto"/>
+        <w:ind w:right="0" w:firstLine="0"/>
+        <w:outlineLvl w:val="2"/>
+        <w:rPr>
+          <w:rFonts w:ascii="Times New Roman" w:eastAsia="Times New Roman" w:hAnsi="Times New Roman" w:cs="Times New Roman"/>
+          <w:b/>
+          <w:bCs/>
+          <w:kern w:val="0"/>
+          <w:sz w:val="27"/>
+          <w:szCs w:val="27"/>
+          <w:lang w:eastAsia="es-CO"/>
+          <w14:ligatures w14:val="none"/>
+        </w:rPr>
+      </w:pPr>
+    </w:p>
+    <w:p>
+      <w:pPr>
+        <w:spacing w:before="100" w:beforeAutospacing="1" w:after="100" w:afterAutospacing="1" w:line="240" w:lineRule="auto"/>
+        <w:ind w:right="0" w:firstLine="0"/>
+        <w:outlineLvl w:val="2"/>
+        <w:rPr>
+          <w:rFonts w:ascii="Times New Roman" w:eastAsia="Times New Roman" w:hAnsi="Times New Roman" w:cs="Times New Roman"/>
+          <w:b/>
+          <w:bCs/>
+          <w:kern w:val="0"/>
+          <w:sz w:val="27"/>
+          <w:szCs w:val="27"/>
+          <w:lang w:eastAsia="es-CO"/>
+          <w14:ligatures w14:val="none"/>
+        </w:rPr>
+      </w:pPr>
+      <w:r>
+        <w:rPr>
+          <w:rFonts w:ascii="Times New Roman" w:eastAsia="Times New Roman" w:hAnsi="Times New Roman" w:cs="Times New Roman"/>
+          <w:b/>
+          <w:bCs/>
+          <w:kern w:val="0"/>
+          <w:sz w:val="27"/>
+          <w:szCs w:val="27"/>
+          <w:lang w:eastAsia="es-CO"/>
+          <w14:ligatures w14:val="none"/>
+        </w:rPr>
+        <w:t>4.</w:t>
+      </w:r>
+      <w:r>
+        <w:rPr>
+          <w:rFonts w:ascii="Times New Roman" w:eastAsia="Times New Roman" w:hAnsi="Times New Roman" w:cs="Times New Roman"/>
+          <w:b/>
+          <w:bCs/>
+          <w:kern w:val="0"/>
+          <w:sz w:val="27"/>
+          <w:szCs w:val="27"/>
+          <w:lang w:eastAsia="es-CO"/>
+          <w14:ligatures w14:val="none"/>
+        </w:rPr>
+        <w:t>13</w:t>
+      </w:r>
+      <w:r>
+        <w:rPr>
+          <w:rFonts w:ascii="Times New Roman" w:eastAsia="Times New Roman" w:hAnsi="Times New Roman" w:cs="Times New Roman"/>
+          <w:b/>
+          <w:bCs/>
+          <w:kern w:val="0"/>
+          <w:sz w:val="27"/>
+          <w:szCs w:val="27"/>
+          <w:lang w:eastAsia="es-CO"/>
+          <w14:ligatures w14:val="none"/>
+        </w:rPr>
+        <w:t xml:space="preserve"> Página no encontrada</w:t>
+      </w:r>
+    </w:p>
+    <w:p>
+      <w:pPr>
+        <w:spacing w:before="100" w:beforeAutospacing="1" w:after="100" w:afterAutospacing="1" w:line="240" w:lineRule="auto"/>
+        <w:ind w:right="0" w:firstLine="0"/>
+        <w:outlineLvl w:val="2"/>
+        <w:rPr>
+          <w:rFonts w:ascii="Times New Roman" w:eastAsia="Times New Roman" w:hAnsi="Times New Roman" w:cs="Times New Roman"/>
+          <w:b/>
+          <w:bCs/>
+          <w:kern w:val="0"/>
+          <w:sz w:val="27"/>
+          <w:szCs w:val="27"/>
+          <w:lang w:eastAsia="es-CO"/>
+          <w14:ligatures w14:val="none"/>
+        </w:rPr>
+      </w:pPr>
+      <w:r>
+        <w:rPr>
+          <w:rFonts w:ascii="Times New Roman" w:eastAsia="Times New Roman" w:hAnsi="Times New Roman" w:cs="Times New Roman"/>
+          <w:b/>
+          <w:bCs/>
+          <w:kern w:val="0"/>
+          <w:sz w:val="27"/>
+          <w:szCs w:val="27"/>
+          <w:lang w:eastAsia="es-CO"/>
+          <w14:ligatures w14:val="none"/>
+        </w:rPr>
+        <w:drawing>
+          <wp:inline distT="0" distB="0" distL="0" distR="0" wp14:anchorId="431671F1" wp14:editId="4F1E1360">
+            <wp:extent cx="5612130" cy="2662555"/>
+            <wp:effectExtent l="0" t="0" r="7620" b="4445"/>
+            <wp:docPr id="9" name="Imagen 9"/>
+            <wp:cNvGraphicFramePr>
+              <a:graphicFrameLocks xmlns:a="http://schemas.openxmlformats.org/drawingml/2006/main" noChangeAspect="1"/>
+            </wp:cNvGraphicFramePr>
+            <a:graphic xmlns:a="http://schemas.openxmlformats.org/drawingml/2006/main">
+              <a:graphicData uri="http://schemas.openxmlformats.org/drawingml/2006/picture">
+                <pic:pic xmlns:pic="http://schemas.openxmlformats.org/drawingml/2006/picture">
+                  <pic:nvPicPr>
+                    <pic:cNvPr id="1" name=""/>
+                    <pic:cNvPicPr/>
+                  </pic:nvPicPr>
+                  <pic:blipFill>
+                    <a:blip r:embed="rId17"/>
+                    <a:stretch>
+                      <a:fillRect/>
+                    </a:stretch>
+                  </pic:blipFill>
+                  <pic:spPr>
+                    <a:xfrm>
+                      <a:off x="0" y="0"/>
                       <a:ext cx="5612130" cy="2662555"/>
                     </a:xfrm>
                     <a:prstGeom prst="rect">
@@ -3238,18 +5299,6 @@
         </w:rPr>
         <w:t>Descripción</w:t>
       </w:r>
-      <w:r>
-        <w:rPr>
-          <w:rFonts w:ascii="Times New Roman" w:eastAsia="Times New Roman" w:hAnsi="Times New Roman" w:cs="Times New Roman"/>
-          <w:kern w:val="0"/>
-          <w:sz w:val="24"/>
-          <w:szCs w:val="24"/>
-          <w:lang w:eastAsia="es-CO"/>
-          <w14:ligatures w14:val="none"/>
-        </w:rPr>
-        <w:br/>
-        <w:t>Muestra un mensaje informativo y permite regresar al panel principal.</w:t>
-      </w:r>
     </w:p>
     <w:p>
       <w:pPr>
@@ -3307,6 +5356,7 @@
           <w:lang w:eastAsia="es-CO"/>
           <w14:ligatures w14:val="none"/>
         </w:rPr>
+        <w:lastRenderedPageBreak/>
         <w:t>Algunas funcionalidades dependen de servicios backend que deben estar disponibles para su operación completa.</w:t>
       </w:r>
     </w:p>
@@ -3454,6 +5504,304 @@
 <file path=word/numbering.xml><?xml version="1.0" encoding="utf-8"?>
 <w:numbering xmlns:wpc="http://schemas.microsoft.com/office/word/2010/wordprocessingCanvas" xmlns:cx="http://schemas.microsoft.com/office/drawing/2014/chartex" xmlns:cx1="http://schemas.microsoft.com/office/drawing/2015/9/8/chartex" xmlns:cx2="http://schemas.microsoft.com/office/drawing/2015/10/21/chartex" xmlns:cx3="http://schemas.microsoft.com/office/drawing/2016/5/9/chartex" xmlns:cx4="http://schemas.microsoft.com/office/drawing/2016/5/10/chartex" xmlns:cx5="http://schemas.microsoft.com/office/drawing/2016/5/11/chartex" xmlns:cx6="http://schemas.microsoft.com/office/drawing/2016/5/12/chartex" xmlns:cx7="http://schemas.microsoft.com/office/drawing/2016/5/13/chartex" xmlns:cx8="http://schemas.microsoft.com/office/drawing/2016/5/14/chartex" xmlns:mc="http://schemas.openxmlformats.org/markup-compatibility/2006" xmlns:aink="http://schemas.microsoft.com/office/drawing/2016/ink" xmlns:am3d="http://schemas.microsoft.com/office/drawing/2017/model3d" xmlns:o="urn:schemas-microsoft-com:office:office" xmlns:oel="http://schemas.microsoft.com/office/2019/extlst" xmlns:r="http://schemas.openxmlformats.org/officeDocument/2006/relationships" xmlns:m="http://schemas.openxmlformats.org/officeDocument/2006/math" xmlns:v="urn:schemas-microsoft-com:vml" xmlns:wp14="http://schemas.microsoft.com/office/word/2010/wordprocessingDrawing" xmlns:wp="http://schemas.openxmlformats.org/drawingml/2006/wordprocessingDrawing" xmlns:w10="urn:schemas-microsoft-com:office:word" xmlns:w="http://schemas.openxmlformats.org/wordprocessingml/2006/main" xmlns:w14="http://schemas.microsoft.com/office/word/2010/wordml" xmlns:w15="http://schemas.microsoft.com/office/word/2012/wordml" xmlns:w16cex="http://schemas.microsoft.com/office/word/2018/wordml/cex" xmlns:w16cid="http://schemas.microsoft.com/office/word/2016/wordml/cid" xmlns:w16="http://schemas.microsoft.com/office/word/2018/wordml" xmlns:w16sdtdh="http://schemas.microsoft.com/office/word/2020/wordml/sdtdatahash" xmlns:w16se="http://schemas.microsoft.com/office/word/2015/wordml/symex" xmlns:wpg="http://schemas.microsoft.com/office/word/2010/wordprocessingGroup" xmlns:wpi="http://schemas.microsoft.com/office/word/2010/wordprocessingInk" xmlns:wne="http://schemas.microsoft.com/office/word/2006/wordml" xmlns:wps="http://schemas.microsoft.com/office/word/2010/wordprocessingShape" mc:Ignorable="w14 w15 w16se w16cid w16 w16cex w16sdtdh wp14">
   <w:abstractNum w:abstractNumId="0" w15:restartNumberingAfterBreak="0">
+    <w:nsid w:val="0AC2548B"/>
+    <w:multiLevelType w:val="multilevel"/>
+    <w:tmpl w:val="4FA4CFC2"/>
+    <w:lvl w:ilvl="0">
+      <w:start w:val="1"/>
+      <w:numFmt w:val="bullet"/>
+      <w:lvlText w:val=""/>
+      <w:lvlJc w:val="left"/>
+      <w:pPr>
+        <w:tabs>
+          <w:tab w:val="num" w:pos="720"/>
+        </w:tabs>
+        <w:ind w:left="720" w:hanging="360"/>
+      </w:pPr>
+      <w:rPr>
+        <w:rFonts w:ascii="Symbol" w:hAnsi="Symbol" w:hint="default"/>
+        <w:sz w:val="20"/>
+      </w:rPr>
+    </w:lvl>
+    <w:lvl w:ilvl="1" w:tentative="1">
+      <w:start w:val="1"/>
+      <w:numFmt w:val="bullet"/>
+      <w:lvlText w:val="o"/>
+      <w:lvlJc w:val="left"/>
+      <w:pPr>
+        <w:tabs>
+          <w:tab w:val="num" w:pos="1440"/>
+        </w:tabs>
+        <w:ind w:left="1440" w:hanging="360"/>
+      </w:pPr>
+      <w:rPr>
+        <w:rFonts w:ascii="Courier New" w:hAnsi="Courier New" w:hint="default"/>
+        <w:sz w:val="20"/>
+      </w:rPr>
+    </w:lvl>
+    <w:lvl w:ilvl="2" w:tentative="1">
+      <w:start w:val="1"/>
+      <w:numFmt w:val="bullet"/>
+      <w:lvlText w:val=""/>
+      <w:lvlJc w:val="left"/>
+      <w:pPr>
+        <w:tabs>
+          <w:tab w:val="num" w:pos="2160"/>
+        </w:tabs>
+        <w:ind w:left="2160" w:hanging="360"/>
+      </w:pPr>
+      <w:rPr>
+        <w:rFonts w:ascii="Wingdings" w:hAnsi="Wingdings" w:hint="default"/>
+        <w:sz w:val="20"/>
+      </w:rPr>
+    </w:lvl>
+    <w:lvl w:ilvl="3" w:tentative="1">
+      <w:start w:val="1"/>
+      <w:numFmt w:val="bullet"/>
+      <w:lvlText w:val=""/>
+      <w:lvlJc w:val="left"/>
+      <w:pPr>
+        <w:tabs>
+          <w:tab w:val="num" w:pos="2880"/>
+        </w:tabs>
+        <w:ind w:left="2880" w:hanging="360"/>
+      </w:pPr>
+      <w:rPr>
+        <w:rFonts w:ascii="Wingdings" w:hAnsi="Wingdings" w:hint="default"/>
+        <w:sz w:val="20"/>
+      </w:rPr>
+    </w:lvl>
+    <w:lvl w:ilvl="4" w:tentative="1">
+      <w:start w:val="1"/>
+      <w:numFmt w:val="bullet"/>
+      <w:lvlText w:val=""/>
+      <w:lvlJc w:val="left"/>
+      <w:pPr>
+        <w:tabs>
+          <w:tab w:val="num" w:pos="3600"/>
+        </w:tabs>
+        <w:ind w:left="3600" w:hanging="360"/>
+      </w:pPr>
+      <w:rPr>
+        <w:rFonts w:ascii="Wingdings" w:hAnsi="Wingdings" w:hint="default"/>
+        <w:sz w:val="20"/>
+      </w:rPr>
+    </w:lvl>
+    <w:lvl w:ilvl="5" w:tentative="1">
+      <w:start w:val="1"/>
+      <w:numFmt w:val="bullet"/>
+      <w:lvlText w:val=""/>
+      <w:lvlJc w:val="left"/>
+      <w:pPr>
+        <w:tabs>
+          <w:tab w:val="num" w:pos="4320"/>
+        </w:tabs>
+        <w:ind w:left="4320" w:hanging="360"/>
+      </w:pPr>
+      <w:rPr>
+        <w:rFonts w:ascii="Wingdings" w:hAnsi="Wingdings" w:hint="default"/>
+        <w:sz w:val="20"/>
+      </w:rPr>
+    </w:lvl>
+    <w:lvl w:ilvl="6" w:tentative="1">
+      <w:start w:val="1"/>
+      <w:numFmt w:val="bullet"/>
+      <w:lvlText w:val=""/>
+      <w:lvlJc w:val="left"/>
+      <w:pPr>
+        <w:tabs>
+          <w:tab w:val="num" w:pos="5040"/>
+        </w:tabs>
+        <w:ind w:left="5040" w:hanging="360"/>
+      </w:pPr>
+      <w:rPr>
+        <w:rFonts w:ascii="Wingdings" w:hAnsi="Wingdings" w:hint="default"/>
+        <w:sz w:val="20"/>
+      </w:rPr>
+    </w:lvl>
+    <w:lvl w:ilvl="7" w:tentative="1">
+      <w:start w:val="1"/>
+      <w:numFmt w:val="bullet"/>
+      <w:lvlText w:val=""/>
+      <w:lvlJc w:val="left"/>
+      <w:pPr>
+        <w:tabs>
+          <w:tab w:val="num" w:pos="5760"/>
+        </w:tabs>
+        <w:ind w:left="5760" w:hanging="360"/>
+      </w:pPr>
+      <w:rPr>
+        <w:rFonts w:ascii="Wingdings" w:hAnsi="Wingdings" w:hint="default"/>
+        <w:sz w:val="20"/>
+      </w:rPr>
+    </w:lvl>
+    <w:lvl w:ilvl="8" w:tentative="1">
+      <w:start w:val="1"/>
+      <w:numFmt w:val="bullet"/>
+      <w:lvlText w:val=""/>
+      <w:lvlJc w:val="left"/>
+      <w:pPr>
+        <w:tabs>
+          <w:tab w:val="num" w:pos="6480"/>
+        </w:tabs>
+        <w:ind w:left="6480" w:hanging="360"/>
+      </w:pPr>
+      <w:rPr>
+        <w:rFonts w:ascii="Wingdings" w:hAnsi="Wingdings" w:hint="default"/>
+        <w:sz w:val="20"/>
+      </w:rPr>
+    </w:lvl>
+  </w:abstractNum>
+  <w:abstractNum w:abstractNumId="1" w15:restartNumberingAfterBreak="0">
+    <w:nsid w:val="0C0D7679"/>
+    <w:multiLevelType w:val="multilevel"/>
+    <w:tmpl w:val="ACD88B9C"/>
+    <w:lvl w:ilvl="0">
+      <w:start w:val="1"/>
+      <w:numFmt w:val="bullet"/>
+      <w:lvlText w:val=""/>
+      <w:lvlJc w:val="left"/>
+      <w:pPr>
+        <w:tabs>
+          <w:tab w:val="num" w:pos="720"/>
+        </w:tabs>
+        <w:ind w:left="720" w:hanging="360"/>
+      </w:pPr>
+      <w:rPr>
+        <w:rFonts w:ascii="Symbol" w:hAnsi="Symbol" w:hint="default"/>
+        <w:sz w:val="20"/>
+      </w:rPr>
+    </w:lvl>
+    <w:lvl w:ilvl="1" w:tentative="1">
+      <w:start w:val="1"/>
+      <w:numFmt w:val="bullet"/>
+      <w:lvlText w:val="o"/>
+      <w:lvlJc w:val="left"/>
+      <w:pPr>
+        <w:tabs>
+          <w:tab w:val="num" w:pos="1440"/>
+        </w:tabs>
+        <w:ind w:left="1440" w:hanging="360"/>
+      </w:pPr>
+      <w:rPr>
+        <w:rFonts w:ascii="Courier New" w:hAnsi="Courier New" w:hint="default"/>
+        <w:sz w:val="20"/>
+      </w:rPr>
+    </w:lvl>
+    <w:lvl w:ilvl="2" w:tentative="1">
+      <w:start w:val="1"/>
+      <w:numFmt w:val="bullet"/>
+      <w:lvlText w:val=""/>
+      <w:lvlJc w:val="left"/>
+      <w:pPr>
+        <w:tabs>
+          <w:tab w:val="num" w:pos="2160"/>
+        </w:tabs>
+        <w:ind w:left="2160" w:hanging="360"/>
+      </w:pPr>
+      <w:rPr>
+        <w:rFonts w:ascii="Wingdings" w:hAnsi="Wingdings" w:hint="default"/>
+        <w:sz w:val="20"/>
+      </w:rPr>
+    </w:lvl>
+    <w:lvl w:ilvl="3" w:tentative="1">
+      <w:start w:val="1"/>
+      <w:numFmt w:val="bullet"/>
+      <w:lvlText w:val=""/>
+      <w:lvlJc w:val="left"/>
+      <w:pPr>
+        <w:tabs>
+          <w:tab w:val="num" w:pos="2880"/>
+        </w:tabs>
+        <w:ind w:left="2880" w:hanging="360"/>
+      </w:pPr>
+      <w:rPr>
+        <w:rFonts w:ascii="Wingdings" w:hAnsi="Wingdings" w:hint="default"/>
+        <w:sz w:val="20"/>
+      </w:rPr>
+    </w:lvl>
+    <w:lvl w:ilvl="4" w:tentative="1">
+      <w:start w:val="1"/>
+      <w:numFmt w:val="bullet"/>
+      <w:lvlText w:val=""/>
+      <w:lvlJc w:val="left"/>
+      <w:pPr>
+        <w:tabs>
+          <w:tab w:val="num" w:pos="3600"/>
+        </w:tabs>
+        <w:ind w:left="3600" w:hanging="360"/>
+      </w:pPr>
+      <w:rPr>
+        <w:rFonts w:ascii="Wingdings" w:hAnsi="Wingdings" w:hint="default"/>
+        <w:sz w:val="20"/>
+      </w:rPr>
+    </w:lvl>
+    <w:lvl w:ilvl="5" w:tentative="1">
+      <w:start w:val="1"/>
+      <w:numFmt w:val="bullet"/>
+      <w:lvlText w:val=""/>
+      <w:lvlJc w:val="left"/>
+      <w:pPr>
+        <w:tabs>
+          <w:tab w:val="num" w:pos="4320"/>
+        </w:tabs>
+        <w:ind w:left="4320" w:hanging="360"/>
+      </w:pPr>
+      <w:rPr>
+        <w:rFonts w:ascii="Wingdings" w:hAnsi="Wingdings" w:hint="default"/>
+        <w:sz w:val="20"/>
+      </w:rPr>
+    </w:lvl>
+    <w:lvl w:ilvl="6" w:tentative="1">
+      <w:start w:val="1"/>
+      <w:numFmt w:val="bullet"/>
+      <w:lvlText w:val=""/>
+      <w:lvlJc w:val="left"/>
+      <w:pPr>
+        <w:tabs>
+          <w:tab w:val="num" w:pos="5040"/>
+        </w:tabs>
+        <w:ind w:left="5040" w:hanging="360"/>
+      </w:pPr>
+      <w:rPr>
+        <w:rFonts w:ascii="Wingdings" w:hAnsi="Wingdings" w:hint="default"/>
+        <w:sz w:val="20"/>
+      </w:rPr>
+    </w:lvl>
+    <w:lvl w:ilvl="7" w:tentative="1">
+      <w:start w:val="1"/>
+      <w:numFmt w:val="bullet"/>
+      <w:lvlText w:val=""/>
+      <w:lvlJc w:val="left"/>
+      <w:pPr>
+        <w:tabs>
+          <w:tab w:val="num" w:pos="5760"/>
+        </w:tabs>
+        <w:ind w:left="5760" w:hanging="360"/>
+      </w:pPr>
+      <w:rPr>
+        <w:rFonts w:ascii="Wingdings" w:hAnsi="Wingdings" w:hint="default"/>
+        <w:sz w:val="20"/>
+      </w:rPr>
+    </w:lvl>
+    <w:lvl w:ilvl="8" w:tentative="1">
+      <w:start w:val="1"/>
+      <w:numFmt w:val="bullet"/>
+      <w:lvlText w:val=""/>
+      <w:lvlJc w:val="left"/>
+      <w:pPr>
+        <w:tabs>
+          <w:tab w:val="num" w:pos="6480"/>
+        </w:tabs>
+        <w:ind w:left="6480" w:hanging="360"/>
+      </w:pPr>
+      <w:rPr>
+        <w:rFonts w:ascii="Wingdings" w:hAnsi="Wingdings" w:hint="default"/>
+        <w:sz w:val="20"/>
+      </w:rPr>
+    </w:lvl>
+  </w:abstractNum>
+  <w:abstractNum w:abstractNumId="2" w15:restartNumberingAfterBreak="0">
     <w:nsid w:val="11D719A4"/>
     <w:multiLevelType w:val="multilevel"/>
     <w:tmpl w:val="C1CC20DC"/>
@@ -3602,7 +5950,7 @@
       </w:rPr>
     </w:lvl>
   </w:abstractNum>
-  <w:abstractNum w:abstractNumId="1" w15:restartNumberingAfterBreak="0">
+  <w:abstractNum w:abstractNumId="3" w15:restartNumberingAfterBreak="0">
     <w:nsid w:val="20EF263E"/>
     <w:multiLevelType w:val="multilevel"/>
     <w:tmpl w:val="916AFAD0"/>
@@ -3751,7 +6099,7 @@
       </w:rPr>
     </w:lvl>
   </w:abstractNum>
-  <w:abstractNum w:abstractNumId="2" w15:restartNumberingAfterBreak="0">
+  <w:abstractNum w:abstractNumId="4" w15:restartNumberingAfterBreak="0">
     <w:nsid w:val="22833279"/>
     <w:multiLevelType w:val="multilevel"/>
     <w:tmpl w:val="295E7B5E"/>
@@ -3900,7 +6248,7 @@
       </w:rPr>
     </w:lvl>
   </w:abstractNum>
-  <w:abstractNum w:abstractNumId="3" w15:restartNumberingAfterBreak="0">
+  <w:abstractNum w:abstractNumId="5" w15:restartNumberingAfterBreak="0">
     <w:nsid w:val="330C0A8C"/>
     <w:multiLevelType w:val="multilevel"/>
     <w:tmpl w:val="976A2D5E"/>
@@ -4013,7 +6361,7 @@
       </w:pPr>
     </w:lvl>
   </w:abstractNum>
-  <w:abstractNum w:abstractNumId="4" w15:restartNumberingAfterBreak="0">
+  <w:abstractNum w:abstractNumId="6" w15:restartNumberingAfterBreak="0">
     <w:nsid w:val="3E7B2FDA"/>
     <w:multiLevelType w:val="multilevel"/>
     <w:tmpl w:val="12BAE7BE"/>
@@ -4162,7 +6510,156 @@
       </w:rPr>
     </w:lvl>
   </w:abstractNum>
-  <w:abstractNum w:abstractNumId="5" w15:restartNumberingAfterBreak="0">
+  <w:abstractNum w:abstractNumId="7" w15:restartNumberingAfterBreak="0">
+    <w:nsid w:val="5A7C0E7B"/>
+    <w:multiLevelType w:val="multilevel"/>
+    <w:tmpl w:val="56568E2A"/>
+    <w:lvl w:ilvl="0">
+      <w:start w:val="1"/>
+      <w:numFmt w:val="bullet"/>
+      <w:lvlText w:val=""/>
+      <w:lvlJc w:val="left"/>
+      <w:pPr>
+        <w:tabs>
+          <w:tab w:val="num" w:pos="720"/>
+        </w:tabs>
+        <w:ind w:left="720" w:hanging="360"/>
+      </w:pPr>
+      <w:rPr>
+        <w:rFonts w:ascii="Symbol" w:hAnsi="Symbol" w:hint="default"/>
+        <w:sz w:val="20"/>
+      </w:rPr>
+    </w:lvl>
+    <w:lvl w:ilvl="1">
+      <w:start w:val="1"/>
+      <w:numFmt w:val="bullet"/>
+      <w:lvlText w:val="o"/>
+      <w:lvlJc w:val="left"/>
+      <w:pPr>
+        <w:tabs>
+          <w:tab w:val="num" w:pos="1440"/>
+        </w:tabs>
+        <w:ind w:left="1440" w:hanging="360"/>
+      </w:pPr>
+      <w:rPr>
+        <w:rFonts w:ascii="Courier New" w:hAnsi="Courier New" w:hint="default"/>
+        <w:sz w:val="20"/>
+      </w:rPr>
+    </w:lvl>
+    <w:lvl w:ilvl="2" w:tentative="1">
+      <w:start w:val="1"/>
+      <w:numFmt w:val="bullet"/>
+      <w:lvlText w:val=""/>
+      <w:lvlJc w:val="left"/>
+      <w:pPr>
+        <w:tabs>
+          <w:tab w:val="num" w:pos="2160"/>
+        </w:tabs>
+        <w:ind w:left="2160" w:hanging="360"/>
+      </w:pPr>
+      <w:rPr>
+        <w:rFonts w:ascii="Wingdings" w:hAnsi="Wingdings" w:hint="default"/>
+        <w:sz w:val="20"/>
+      </w:rPr>
+    </w:lvl>
+    <w:lvl w:ilvl="3" w:tentative="1">
+      <w:start w:val="1"/>
+      <w:numFmt w:val="bullet"/>
+      <w:lvlText w:val=""/>
+      <w:lvlJc w:val="left"/>
+      <w:pPr>
+        <w:tabs>
+          <w:tab w:val="num" w:pos="2880"/>
+        </w:tabs>
+        <w:ind w:left="2880" w:hanging="360"/>
+      </w:pPr>
+      <w:rPr>
+        <w:rFonts w:ascii="Wingdings" w:hAnsi="Wingdings" w:hint="default"/>
+        <w:sz w:val="20"/>
+      </w:rPr>
+    </w:lvl>
+    <w:lvl w:ilvl="4" w:tentative="1">
+      <w:start w:val="1"/>
+      <w:numFmt w:val="bullet"/>
+      <w:lvlText w:val=""/>
+      <w:lvlJc w:val="left"/>
+      <w:pPr>
+        <w:tabs>
+          <w:tab w:val="num" w:pos="3600"/>
+        </w:tabs>
+        <w:ind w:left="3600" w:hanging="360"/>
+      </w:pPr>
+      <w:rPr>
+        <w:rFonts w:ascii="Wingdings" w:hAnsi="Wingdings" w:hint="default"/>
+        <w:sz w:val="20"/>
+      </w:rPr>
+    </w:lvl>
+    <w:lvl w:ilvl="5" w:tentative="1">
+      <w:start w:val="1"/>
+      <w:numFmt w:val="bullet"/>
+      <w:lvlText w:val=""/>
+      <w:lvlJc w:val="left"/>
+      <w:pPr>
+        <w:tabs>
+          <w:tab w:val="num" w:pos="4320"/>
+        </w:tabs>
+        <w:ind w:left="4320" w:hanging="360"/>
+      </w:pPr>
+      <w:rPr>
+        <w:rFonts w:ascii="Wingdings" w:hAnsi="Wingdings" w:hint="default"/>
+        <w:sz w:val="20"/>
+      </w:rPr>
+    </w:lvl>
+    <w:lvl w:ilvl="6" w:tentative="1">
+      <w:start w:val="1"/>
+      <w:numFmt w:val="bullet"/>
+      <w:lvlText w:val=""/>
+      <w:lvlJc w:val="left"/>
+      <w:pPr>
+        <w:tabs>
+          <w:tab w:val="num" w:pos="5040"/>
+        </w:tabs>
+        <w:ind w:left="5040" w:hanging="360"/>
+      </w:pPr>
+      <w:rPr>
+        <w:rFonts w:ascii="Wingdings" w:hAnsi="Wingdings" w:hint="default"/>
+        <w:sz w:val="20"/>
+      </w:rPr>
+    </w:lvl>
+    <w:lvl w:ilvl="7" w:tentative="1">
+      <w:start w:val="1"/>
+      <w:numFmt w:val="bullet"/>
+      <w:lvlText w:val=""/>
+      <w:lvlJc w:val="left"/>
+      <w:pPr>
+        <w:tabs>
+          <w:tab w:val="num" w:pos="5760"/>
+        </w:tabs>
+        <w:ind w:left="5760" w:hanging="360"/>
+      </w:pPr>
+      <w:rPr>
+        <w:rFonts w:ascii="Wingdings" w:hAnsi="Wingdings" w:hint="default"/>
+        <w:sz w:val="20"/>
+      </w:rPr>
+    </w:lvl>
+    <w:lvl w:ilvl="8" w:tentative="1">
+      <w:start w:val="1"/>
+      <w:numFmt w:val="bullet"/>
+      <w:lvlText w:val=""/>
+      <w:lvlJc w:val="left"/>
+      <w:pPr>
+        <w:tabs>
+          <w:tab w:val="num" w:pos="6480"/>
+        </w:tabs>
+        <w:ind w:left="6480" w:hanging="360"/>
+      </w:pPr>
+      <w:rPr>
+        <w:rFonts w:ascii="Wingdings" w:hAnsi="Wingdings" w:hint="default"/>
+        <w:sz w:val="20"/>
+      </w:rPr>
+    </w:lvl>
+  </w:abstractNum>
+  <w:abstractNum w:abstractNumId="8" w15:restartNumberingAfterBreak="0">
     <w:nsid w:val="5C9E6EE3"/>
     <w:multiLevelType w:val="multilevel"/>
     <w:tmpl w:val="73143426"/>
@@ -4311,7 +6808,7 @@
       </w:rPr>
     </w:lvl>
   </w:abstractNum>
-  <w:abstractNum w:abstractNumId="6" w15:restartNumberingAfterBreak="0">
+  <w:abstractNum w:abstractNumId="9" w15:restartNumberingAfterBreak="0">
     <w:nsid w:val="755B783C"/>
     <w:multiLevelType w:val="multilevel"/>
     <w:tmpl w:val="B8FA06E4"/>
@@ -4460,7 +6957,7 @@
       </w:rPr>
     </w:lvl>
   </w:abstractNum>
-  <w:abstractNum w:abstractNumId="7" w15:restartNumberingAfterBreak="0">
+  <w:abstractNum w:abstractNumId="10" w15:restartNumberingAfterBreak="0">
     <w:nsid w:val="781461A3"/>
     <w:multiLevelType w:val="multilevel"/>
     <w:tmpl w:val="FC167F60"/>
@@ -4609,7 +7106,7 @@
       </w:rPr>
     </w:lvl>
   </w:abstractNum>
-  <w:abstractNum w:abstractNumId="8" w15:restartNumberingAfterBreak="0">
+  <w:abstractNum w:abstractNumId="11" w15:restartNumberingAfterBreak="0">
     <w:nsid w:val="78297E88"/>
     <w:multiLevelType w:val="multilevel"/>
     <w:tmpl w:val="0F3CB9B2"/>
@@ -4758,32 +7255,193 @@
       </w:rPr>
     </w:lvl>
   </w:abstractNum>
+  <w:abstractNum w:abstractNumId="12" w15:restartNumberingAfterBreak="0">
+    <w:nsid w:val="7A0C7639"/>
+    <w:multiLevelType w:val="multilevel"/>
+    <w:tmpl w:val="535092CC"/>
+    <w:lvl w:ilvl="0">
+      <w:start w:val="1"/>
+      <w:numFmt w:val="bullet"/>
+      <w:lvlText w:val=""/>
+      <w:lvlJc w:val="left"/>
+      <w:pPr>
+        <w:tabs>
+          <w:tab w:val="num" w:pos="720"/>
+        </w:tabs>
+        <w:ind w:left="720" w:hanging="360"/>
+      </w:pPr>
+      <w:rPr>
+        <w:rFonts w:ascii="Symbol" w:hAnsi="Symbol" w:hint="default"/>
+        <w:sz w:val="20"/>
+      </w:rPr>
+    </w:lvl>
+    <w:lvl w:ilvl="1" w:tentative="1">
+      <w:start w:val="1"/>
+      <w:numFmt w:val="bullet"/>
+      <w:lvlText w:val="o"/>
+      <w:lvlJc w:val="left"/>
+      <w:pPr>
+        <w:tabs>
+          <w:tab w:val="num" w:pos="1440"/>
+        </w:tabs>
+        <w:ind w:left="1440" w:hanging="360"/>
+      </w:pPr>
+      <w:rPr>
+        <w:rFonts w:ascii="Courier New" w:hAnsi="Courier New" w:hint="default"/>
+        <w:sz w:val="20"/>
+      </w:rPr>
+    </w:lvl>
+    <w:lvl w:ilvl="2" w:tentative="1">
+      <w:start w:val="1"/>
+      <w:numFmt w:val="bullet"/>
+      <w:lvlText w:val=""/>
+      <w:lvlJc w:val="left"/>
+      <w:pPr>
+        <w:tabs>
+          <w:tab w:val="num" w:pos="2160"/>
+        </w:tabs>
+        <w:ind w:left="2160" w:hanging="360"/>
+      </w:pPr>
+      <w:rPr>
+        <w:rFonts w:ascii="Wingdings" w:hAnsi="Wingdings" w:hint="default"/>
+        <w:sz w:val="20"/>
+      </w:rPr>
+    </w:lvl>
+    <w:lvl w:ilvl="3" w:tentative="1">
+      <w:start w:val="1"/>
+      <w:numFmt w:val="bullet"/>
+      <w:lvlText w:val=""/>
+      <w:lvlJc w:val="left"/>
+      <w:pPr>
+        <w:tabs>
+          <w:tab w:val="num" w:pos="2880"/>
+        </w:tabs>
+        <w:ind w:left="2880" w:hanging="360"/>
+      </w:pPr>
+      <w:rPr>
+        <w:rFonts w:ascii="Wingdings" w:hAnsi="Wingdings" w:hint="default"/>
+        <w:sz w:val="20"/>
+      </w:rPr>
+    </w:lvl>
+    <w:lvl w:ilvl="4" w:tentative="1">
+      <w:start w:val="1"/>
+      <w:numFmt w:val="bullet"/>
+      <w:lvlText w:val=""/>
+      <w:lvlJc w:val="left"/>
+      <w:pPr>
+        <w:tabs>
+          <w:tab w:val="num" w:pos="3600"/>
+        </w:tabs>
+        <w:ind w:left="3600" w:hanging="360"/>
+      </w:pPr>
+      <w:rPr>
+        <w:rFonts w:ascii="Wingdings" w:hAnsi="Wingdings" w:hint="default"/>
+        <w:sz w:val="20"/>
+      </w:rPr>
+    </w:lvl>
+    <w:lvl w:ilvl="5" w:tentative="1">
+      <w:start w:val="1"/>
+      <w:numFmt w:val="bullet"/>
+      <w:lvlText w:val=""/>
+      <w:lvlJc w:val="left"/>
+      <w:pPr>
+        <w:tabs>
+          <w:tab w:val="num" w:pos="4320"/>
+        </w:tabs>
+        <w:ind w:left="4320" w:hanging="360"/>
+      </w:pPr>
+      <w:rPr>
+        <w:rFonts w:ascii="Wingdings" w:hAnsi="Wingdings" w:hint="default"/>
+        <w:sz w:val="20"/>
+      </w:rPr>
+    </w:lvl>
+    <w:lvl w:ilvl="6" w:tentative="1">
+      <w:start w:val="1"/>
+      <w:numFmt w:val="bullet"/>
+      <w:lvlText w:val=""/>
+      <w:lvlJc w:val="left"/>
+      <w:pPr>
+        <w:tabs>
+          <w:tab w:val="num" w:pos="5040"/>
+        </w:tabs>
+        <w:ind w:left="5040" w:hanging="360"/>
+      </w:pPr>
+      <w:rPr>
+        <w:rFonts w:ascii="Wingdings" w:hAnsi="Wingdings" w:hint="default"/>
+        <w:sz w:val="20"/>
+      </w:rPr>
+    </w:lvl>
+    <w:lvl w:ilvl="7" w:tentative="1">
+      <w:start w:val="1"/>
+      <w:numFmt w:val="bullet"/>
+      <w:lvlText w:val=""/>
+      <w:lvlJc w:val="left"/>
+      <w:pPr>
+        <w:tabs>
+          <w:tab w:val="num" w:pos="5760"/>
+        </w:tabs>
+        <w:ind w:left="5760" w:hanging="360"/>
+      </w:pPr>
+      <w:rPr>
+        <w:rFonts w:ascii="Wingdings" w:hAnsi="Wingdings" w:hint="default"/>
+        <w:sz w:val="20"/>
+      </w:rPr>
+    </w:lvl>
+    <w:lvl w:ilvl="8" w:tentative="1">
+      <w:start w:val="1"/>
+      <w:numFmt w:val="bullet"/>
+      <w:lvlText w:val=""/>
+      <w:lvlJc w:val="left"/>
+      <w:pPr>
+        <w:tabs>
+          <w:tab w:val="num" w:pos="6480"/>
+        </w:tabs>
+        <w:ind w:left="6480" w:hanging="360"/>
+      </w:pPr>
+      <w:rPr>
+        <w:rFonts w:ascii="Wingdings" w:hAnsi="Wingdings" w:hint="default"/>
+        <w:sz w:val="20"/>
+      </w:rPr>
+    </w:lvl>
+  </w:abstractNum>
   <w:num w:numId="1" w16cid:durableId="1892183270">
+    <w:abstractNumId w:val="6"/>
+  </w:num>
+  <w:num w:numId="2" w16cid:durableId="1688142311">
+    <w:abstractNumId w:val="5"/>
+  </w:num>
+  <w:num w:numId="3" w16cid:durableId="1128085471">
+    <w:abstractNumId w:val="11"/>
+  </w:num>
+  <w:num w:numId="4" w16cid:durableId="193348720">
+    <w:abstractNumId w:val="8"/>
+  </w:num>
+  <w:num w:numId="5" w16cid:durableId="1977952866">
+    <w:abstractNumId w:val="2"/>
+  </w:num>
+  <w:num w:numId="6" w16cid:durableId="688799774">
     <w:abstractNumId w:val="4"/>
   </w:num>
-  <w:num w:numId="2" w16cid:durableId="1688142311">
+  <w:num w:numId="7" w16cid:durableId="2041852435">
+    <w:abstractNumId w:val="10"/>
+  </w:num>
+  <w:num w:numId="8" w16cid:durableId="1436903551">
+    <w:abstractNumId w:val="9"/>
+  </w:num>
+  <w:num w:numId="9" w16cid:durableId="1660115607">
     <w:abstractNumId w:val="3"/>
   </w:num>
-  <w:num w:numId="3" w16cid:durableId="1128085471">
-    <w:abstractNumId w:val="8"/>
-  </w:num>
-  <w:num w:numId="4" w16cid:durableId="193348720">
-    <w:abstractNumId w:val="5"/>
-  </w:num>
-  <w:num w:numId="5" w16cid:durableId="1977952866">
+  <w:num w:numId="10" w16cid:durableId="1744255232">
     <w:abstractNumId w:val="0"/>
   </w:num>
-  <w:num w:numId="6" w16cid:durableId="688799774">
-    <w:abstractNumId w:val="2"/>
+  <w:num w:numId="11" w16cid:durableId="87384438">
+    <w:abstractNumId w:val="12"/>
   </w:num>
-  <w:num w:numId="7" w16cid:durableId="2041852435">
+  <w:num w:numId="12" w16cid:durableId="1119953830">
+    <w:abstractNumId w:val="1"/>
+  </w:num>
+  <w:num w:numId="13" w16cid:durableId="769546971">
     <w:abstractNumId w:val="7"/>
-  </w:num>
-  <w:num w:numId="8" w16cid:durableId="1436903551">
-    <w:abstractNumId w:val="6"/>
-  </w:num>
-  <w:num w:numId="9" w16cid:durableId="1660115607">
-    <w:abstractNumId w:val="1"/>
   </w:num>
 </w:numbering>
 </file>
@@ -5390,7 +8048,6 @@
   <w:style w:type="character" w:default="1" w:styleId="Fuentedeprrafopredeter">
     <w:name w:val="Default Paragraph Font"/>
     <w:uiPriority w:val="1"/>
-    <w:semiHidden/>
     <w:unhideWhenUsed/>
   </w:style>
   <w:style w:type="table" w:default="1" w:styleId="Tablanormal">

</xml_diff>